<commit_message>
Desarrollado el DGG. Falta un apartado y revisión.
</commit_message>
<xml_diff>
--- a/Documento Diseño.docx
+++ b/Documento Diseño.docx
@@ -1,6 +1,6 @@
 
 <file path=word/document.xml><?xml version="1.0" encoding="utf-8"?>
-<w:document xmlns:wpc="http://schemas.microsoft.com/office/word/2010/wordprocessingCanvas" xmlns:mc="http://schemas.openxmlformats.org/markup-compatibility/2006" xmlns:o="urn:schemas-microsoft-com:office:office" xmlns:r="http://schemas.openxmlformats.org/officeDocument/2006/relationships" xmlns:m="http://schemas.openxmlformats.org/officeDocument/2006/math" xmlns:v="urn:schemas-microsoft-com:vml" xmlns:wp14="http://schemas.microsoft.com/office/word/2010/wordprocessingDrawing" xmlns:wp="http://schemas.openxmlformats.org/drawingml/2006/wordprocessingDrawing" xmlns:w10="urn:schemas-microsoft-com:office:word" xmlns:w="http://schemas.openxmlformats.org/wordprocessingml/2006/main" xmlns:w14="http://schemas.microsoft.com/office/word/2010/wordml" xmlns:w15="http://schemas.microsoft.com/office/word/2012/wordml" xmlns:wpg="http://schemas.microsoft.com/office/word/2010/wordprocessingGroup" xmlns:wpi="http://schemas.microsoft.com/office/word/2010/wordprocessingInk" xmlns:wne="http://schemas.microsoft.com/office/word/2006/wordml" xmlns:wps="http://schemas.microsoft.com/office/word/2010/wordprocessingShape" mc:Ignorable="w14 w15 wp14">
+<w:document xmlns:wpc="http://schemas.microsoft.com/office/word/2010/wordprocessingCanvas" xmlns:mc="http://schemas.openxmlformats.org/markup-compatibility/2006" xmlns:o="urn:schemas-microsoft-com:office:office" xmlns:r="http://schemas.openxmlformats.org/officeDocument/2006/relationships" xmlns:m="http://schemas.openxmlformats.org/officeDocument/2006/math" xmlns:v="urn:schemas-microsoft-com:vml" xmlns:wp14="http://schemas.microsoft.com/office/word/2010/wordprocessingDrawing" xmlns:wp="http://schemas.openxmlformats.org/drawingml/2006/wordprocessingDrawing" xmlns:w10="urn:schemas-microsoft-com:office:word" xmlns:w="http://schemas.openxmlformats.org/wordprocessingml/2006/main" xmlns:w14="http://schemas.microsoft.com/office/word/2010/wordml" xmlns:wpg="http://schemas.microsoft.com/office/word/2010/wordprocessingGroup" xmlns:wpi="http://schemas.microsoft.com/office/word/2010/wordprocessingInk" xmlns:wne="http://schemas.microsoft.com/office/word/2006/wordml" xmlns:wps="http://schemas.microsoft.com/office/word/2010/wordprocessingShape" mc:Ignorable="w14 wp14">
   <w:background w:color="FFFFFF"/>
   <w:body>
     <w:p>
@@ -34,24 +34,56 @@
       </w:r>
     </w:p>
     <w:p>
+      <w:proofErr w:type="spellStart"/>
       <w:r>
         <w:rPr>
           <w:i/>
         </w:rPr>
-        <w:t>Georgi Mednikov</w:t>
-      </w:r>
+        <w:t>Georgi</w:t>
+      </w:r>
+      <w:proofErr w:type="spellEnd"/>
       <w:r>
         <w:rPr>
           <w:i/>
         </w:rPr>
-        <w:t xml:space="preserve"> Null</w:t>
-      </w:r>
+        <w:t xml:space="preserve"> </w:t>
+      </w:r>
+      <w:proofErr w:type="spellStart"/>
       <w:r>
         <w:rPr>
           <w:i/>
         </w:rPr>
-        <w:t>, Daniel González Cerdeiras</w:t>
-      </w:r>
+        <w:t>Mednikov</w:t>
+      </w:r>
+      <w:proofErr w:type="spellEnd"/>
+      <w:r>
+        <w:rPr>
+          <w:i/>
+        </w:rPr>
+        <w:t xml:space="preserve"> </w:t>
+      </w:r>
+      <w:proofErr w:type="spellStart"/>
+      <w:r>
+        <w:rPr>
+          <w:i/>
+        </w:rPr>
+        <w:t>Null</w:t>
+      </w:r>
+      <w:proofErr w:type="spellEnd"/>
+      <w:r>
+        <w:rPr>
+          <w:i/>
+        </w:rPr>
+        <w:t xml:space="preserve">, Daniel González </w:t>
+      </w:r>
+      <w:proofErr w:type="spellStart"/>
+      <w:r>
+        <w:rPr>
+          <w:i/>
+        </w:rPr>
+        <w:t>Cerdeiras</w:t>
+      </w:r>
+      <w:proofErr w:type="spellEnd"/>
     </w:p>
     <w:p>
       <w:r>
@@ -106,28 +138,83 @@
       <w:pPr>
         <w:jc w:val="both"/>
         <w:rPr>
-          <w:b/>
-          <w:sz w:val="24"/>
-          <w:szCs w:val="24"/>
-        </w:rPr>
-      </w:pPr>
-    </w:p>
-    <w:p>
-      <w:pPr>
-        <w:jc w:val="both"/>
-      </w:pPr>
-    </w:p>
-    <w:p>
-      <w:pPr>
-        <w:jc w:val="both"/>
-      </w:pPr>
-      <w:r>
-        <w:rPr>
-          <w:b/>
-          <w:sz w:val="24"/>
-          <w:szCs w:val="24"/>
-        </w:rPr>
-        <w:t>Tabla de contenidos</w:t>
+          <w:sz w:val="24"/>
+          <w:szCs w:val="24"/>
+        </w:rPr>
+      </w:pPr>
+      <w:r>
+        <w:rPr>
+          <w:sz w:val="24"/>
+          <w:szCs w:val="24"/>
+        </w:rPr>
+        <w:t>Juego 2D de acción/estrategia por turnos inmediatos (el tipo in-</w:t>
+      </w:r>
+      <w:proofErr w:type="spellStart"/>
+      <w:r>
+        <w:rPr>
+          <w:sz w:val="24"/>
+          <w:szCs w:val="24"/>
+        </w:rPr>
+        <w:t>game</w:t>
+      </w:r>
+      <w:proofErr w:type="spellEnd"/>
+      <w:r>
+        <w:rPr>
+          <w:sz w:val="24"/>
+          <w:szCs w:val="24"/>
+        </w:rPr>
+        <w:t xml:space="preserve"> no avanza hasta que el jugador </w:t>
+      </w:r>
+      <w:r>
+        <w:rPr>
+          <w:sz w:val="24"/>
+          <w:szCs w:val="24"/>
+        </w:rPr>
+        <w:t>realiza una acción, pero una vez hecho todo el juego avanza un turno, lo que significa que todos los enemigos y proyectiles, por ejemplo, se mueven a la vez que el jugador</w:t>
+      </w:r>
+      <w:r>
+        <w:rPr>
+          <w:sz w:val="24"/>
+          <w:szCs w:val="24"/>
+        </w:rPr>
+        <w:t>)</w:t>
+      </w:r>
+      <w:r>
+        <w:rPr>
+          <w:sz w:val="24"/>
+          <w:szCs w:val="24"/>
+        </w:rPr>
+        <w:t>. El movimiento está limitado a 4 dirección (arriba, abajo, izquierda y derecha), y los niveles se representan sobre una cuadrícula. El objetivo es llegar al final de cada nivel, esquivando todos los enemigos y proyectiles (</w:t>
+      </w:r>
+      <w:r>
+        <w:rPr>
+          <w:sz w:val="24"/>
+          <w:szCs w:val="24"/>
+        </w:rPr>
+        <w:t>el jugador muere</w:t>
+      </w:r>
+      <w:r>
+        <w:rPr>
+          <w:sz w:val="24"/>
+          <w:szCs w:val="24"/>
+        </w:rPr>
+        <w:t xml:space="preserve"> al colisionar con cualquier objeto hostil</w:t>
+      </w:r>
+      <w:r>
+        <w:rPr>
+          <w:sz w:val="24"/>
+          <w:szCs w:val="24"/>
+        </w:rPr>
+        <w:t xml:space="preserve"> y vuelve al principio del nivel</w:t>
+      </w:r>
+      <w:bookmarkStart w:id="0" w:name="_GoBack"/>
+      <w:bookmarkEnd w:id="0"/>
+      <w:r>
+        <w:rPr>
+          <w:sz w:val="24"/>
+          <w:szCs w:val="24"/>
+        </w:rPr>
+        <w:t>) y solucionando el rompecabezas que es cada nivel en sí. Esto es debido a que, llegado a cierto punto en el juego, el jugador adquiere la capacidad de, usando un arma que activa unos bloques específicos, juntarlos y plegar el mundo, borrando el espacio que hay entre los bloques hasta que sean activados nuevamente.</w:t>
       </w:r>
     </w:p>
     <w:p>
@@ -158,9 +245,33 @@
         <w:contextualSpacing/>
         <w:jc w:val="both"/>
         <w:rPr>
-          <w:i/>
-        </w:rPr>
-      </w:pPr>
+          <w:sz w:val="24"/>
+          <w:szCs w:val="24"/>
+        </w:rPr>
+      </w:pPr>
+      <w:r>
+        <w:rPr>
+          <w:sz w:val="24"/>
+          <w:szCs w:val="24"/>
+        </w:rPr>
+        <w:t xml:space="preserve">Solo consta de modo 1 jugador (aunque podría ser expandido para tener </w:t>
+      </w:r>
+      <w:proofErr w:type="spellStart"/>
+      <w:r>
+        <w:rPr>
+          <w:sz w:val="24"/>
+          <w:szCs w:val="24"/>
+        </w:rPr>
+        <w:t>multijugador</w:t>
+      </w:r>
+      <w:proofErr w:type="spellEnd"/>
+      <w:r>
+        <w:rPr>
+          <w:sz w:val="24"/>
+          <w:szCs w:val="24"/>
+        </w:rPr>
+        <w:t>). Desarrollado con JavaScript para el entorno HTML. Todo el contenido empleado será de desarrollo propio, libre uso o adquirido. Sin restricción de edad ni un público objetivo en mente, dado que el juego no tiene características que resulten restrictivas o especialmente atractivas a un colectivo concreto.</w:t>
+      </w:r>
     </w:p>
     <w:p>
       <w:pPr>
@@ -211,6 +322,181 @@
     </w:p>
     <w:p>
       <w:pPr>
+        <w:ind w:left="993"/>
+        <w:contextualSpacing/>
+        <w:jc w:val="both"/>
+        <w:rPr>
+          <w:sz w:val="24"/>
+          <w:szCs w:val="24"/>
+        </w:rPr>
+      </w:pPr>
+      <w:r>
+        <w:rPr>
+          <w:sz w:val="24"/>
+          <w:szCs w:val="24"/>
+        </w:rPr>
+        <w:t>Los controles son W</w:t>
+      </w:r>
+      <w:proofErr w:type="gramStart"/>
+      <w:r>
+        <w:rPr>
+          <w:sz w:val="24"/>
+          <w:szCs w:val="24"/>
+        </w:rPr>
+        <w:t>,A,S,D</w:t>
+      </w:r>
+      <w:proofErr w:type="gramEnd"/>
+      <w:r>
+        <w:rPr>
+          <w:sz w:val="24"/>
+          <w:szCs w:val="24"/>
+        </w:rPr>
+        <w:t xml:space="preserve"> para el movimiento del personaje, </w:t>
+      </w:r>
+      <w:proofErr w:type="spellStart"/>
+      <w:r>
+        <w:rPr>
+          <w:sz w:val="24"/>
+          <w:szCs w:val="24"/>
+        </w:rPr>
+        <w:t>shift</w:t>
+      </w:r>
+      <w:proofErr w:type="spellEnd"/>
+      <w:r>
+        <w:rPr>
+          <w:sz w:val="24"/>
+          <w:szCs w:val="24"/>
+        </w:rPr>
+        <w:t xml:space="preserve"> para el poder del personaje, </w:t>
+      </w:r>
+      <w:proofErr w:type="spellStart"/>
+      <w:r>
+        <w:rPr>
+          <w:sz w:val="24"/>
+          <w:szCs w:val="24"/>
+        </w:rPr>
+        <w:t>num</w:t>
+      </w:r>
+      <w:proofErr w:type="spellEnd"/>
+      <w:r>
+        <w:rPr>
+          <w:sz w:val="24"/>
+          <w:szCs w:val="24"/>
+        </w:rPr>
+        <w:t xml:space="preserve"> </w:t>
+      </w:r>
+      <w:proofErr w:type="spellStart"/>
+      <w:r>
+        <w:rPr>
+          <w:sz w:val="24"/>
+          <w:szCs w:val="24"/>
+        </w:rPr>
+        <w:t>pad</w:t>
+      </w:r>
+      <w:proofErr w:type="spellEnd"/>
+      <w:r>
+        <w:rPr>
+          <w:sz w:val="24"/>
+          <w:szCs w:val="24"/>
+        </w:rPr>
+        <w:t xml:space="preserve"> 1 – 9 para apuntar, </w:t>
+      </w:r>
+      <w:proofErr w:type="spellStart"/>
+      <w:r>
+        <w:rPr>
+          <w:sz w:val="24"/>
+          <w:szCs w:val="24"/>
+        </w:rPr>
+        <w:t>num</w:t>
+      </w:r>
+      <w:proofErr w:type="spellEnd"/>
+      <w:r>
+        <w:rPr>
+          <w:sz w:val="24"/>
+          <w:szCs w:val="24"/>
+        </w:rPr>
+        <w:t xml:space="preserve"> </w:t>
+      </w:r>
+      <w:proofErr w:type="spellStart"/>
+      <w:r>
+        <w:rPr>
+          <w:sz w:val="24"/>
+          <w:szCs w:val="24"/>
+        </w:rPr>
+        <w:t>pad</w:t>
+      </w:r>
+      <w:proofErr w:type="spellEnd"/>
+      <w:r>
+        <w:rPr>
+          <w:sz w:val="24"/>
+          <w:szCs w:val="24"/>
+        </w:rPr>
+        <w:t xml:space="preserve"> 0 para disparar, </w:t>
+      </w:r>
+      <w:proofErr w:type="spellStart"/>
+      <w:r>
+        <w:rPr>
+          <w:sz w:val="24"/>
+          <w:szCs w:val="24"/>
+        </w:rPr>
+        <w:t>space</w:t>
+      </w:r>
+      <w:proofErr w:type="spellEnd"/>
+      <w:r>
+        <w:rPr>
+          <w:sz w:val="24"/>
+          <w:szCs w:val="24"/>
+        </w:rPr>
+        <w:t xml:space="preserve"> para separar los bloques juntados con el disparo (separa cada vez un efecto, de más reciente a menos). </w:t>
+      </w:r>
+    </w:p>
+    <w:p>
+      <w:pPr>
+        <w:ind w:left="993"/>
+        <w:contextualSpacing/>
+        <w:jc w:val="both"/>
+        <w:rPr>
+          <w:sz w:val="24"/>
+          <w:szCs w:val="24"/>
+        </w:rPr>
+      </w:pPr>
+    </w:p>
+    <w:p>
+      <w:pPr>
+        <w:ind w:left="993"/>
+        <w:contextualSpacing/>
+        <w:jc w:val="both"/>
+        <w:rPr>
+          <w:sz w:val="24"/>
+          <w:szCs w:val="24"/>
+        </w:rPr>
+      </w:pPr>
+      <w:r>
+        <w:rPr>
+          <w:sz w:val="24"/>
+          <w:szCs w:val="24"/>
+        </w:rPr>
+        <w:t xml:space="preserve">El juego no va a tener interfaz más allá de ventanas ocasionales con los controles, ya que no hay </w:t>
+      </w:r>
+      <w:proofErr w:type="spellStart"/>
+      <w:r>
+        <w:rPr>
+          <w:sz w:val="24"/>
+          <w:szCs w:val="24"/>
+        </w:rPr>
+        <w:t>stats</w:t>
+      </w:r>
+      <w:proofErr w:type="spellEnd"/>
+      <w:r>
+        <w:rPr>
+          <w:sz w:val="24"/>
+          <w:szCs w:val="24"/>
+        </w:rPr>
+        <w:t xml:space="preserve"> que mostrar por pantalla (ni si quiera vida, ya que el jugador muere de un golpe).</w:t>
+      </w:r>
+    </w:p>
+    <w:p>
+      <w:pPr>
         <w:jc w:val="both"/>
         <w:rPr>
           <w:i/>
@@ -236,6 +522,7 @@
           <w:szCs w:val="24"/>
         </w:rPr>
       </w:pPr>
+      <w:proofErr w:type="spellStart"/>
       <w:r>
         <w:rPr>
           <w:b/>
@@ -244,6 +531,7 @@
         </w:rPr>
         <w:t>Jugabilidad</w:t>
       </w:r>
+      <w:proofErr w:type="spellEnd"/>
     </w:p>
     <w:p>
       <w:pPr>
@@ -283,6 +571,104 @@
     </w:p>
     <w:p>
       <w:pPr>
+        <w:ind w:left="993"/>
+        <w:contextualSpacing/>
+        <w:jc w:val="both"/>
+        <w:rPr>
+          <w:sz w:val="24"/>
+          <w:szCs w:val="24"/>
+        </w:rPr>
+      </w:pPr>
+      <w:r>
+        <w:rPr>
+          <w:sz w:val="24"/>
+          <w:szCs w:val="24"/>
+        </w:rPr>
+        <w:t xml:space="preserve">El jugador tiene pocas mecánicas, pero planteadas de forma que proporcionan varias formas de avanzar en cada nivel. Son el movimiento, que permite al personaje moverse por el nivel (en las 4 direcciones </w:t>
+      </w:r>
+      <w:r>
+        <w:rPr>
+          <w:sz w:val="24"/>
+          <w:szCs w:val="24"/>
+        </w:rPr>
+        <w:lastRenderedPageBreak/>
+        <w:t>fundamentales)</w:t>
+      </w:r>
+      <w:r>
+        <w:rPr>
+          <w:sz w:val="24"/>
+          <w:szCs w:val="24"/>
+        </w:rPr>
+        <w:t xml:space="preserve"> y</w:t>
+      </w:r>
+      <w:r>
+        <w:rPr>
+          <w:sz w:val="24"/>
+          <w:szCs w:val="24"/>
+        </w:rPr>
+        <w:t xml:space="preserve"> </w:t>
+      </w:r>
+      <w:r>
+        <w:rPr>
+          <w:sz w:val="24"/>
+          <w:szCs w:val="24"/>
+        </w:rPr>
+        <w:t>la habilidad de plegar y desplegar el nivel a través del uso de un tipo de bloque especial (una vez activados dos bloques se atraen, juntándose y eliminando el nivel entre ellos hasta que sean activados de nuevo, separándose</w:t>
+      </w:r>
+      <w:r>
+        <w:rPr>
+          <w:sz w:val="24"/>
+          <w:szCs w:val="24"/>
+        </w:rPr>
+        <w:t>). Esta mecánica se implementará a partir de un nivel concreto en el juego y se llevara a cabo con un sistema de apuntado y disparo.</w:t>
+      </w:r>
+      <w:r>
+        <w:rPr>
+          <w:sz w:val="24"/>
+          <w:szCs w:val="24"/>
+        </w:rPr>
+        <w:t xml:space="preserve"> </w:t>
+      </w:r>
+      <w:r>
+        <w:rPr>
+          <w:sz w:val="24"/>
+          <w:szCs w:val="24"/>
+        </w:rPr>
+        <w:t>Además,</w:t>
+      </w:r>
+      <w:r>
+        <w:rPr>
+          <w:sz w:val="24"/>
+          <w:szCs w:val="24"/>
+        </w:rPr>
+        <w:t xml:space="preserve"> cada personaje </w:t>
+      </w:r>
+      <w:proofErr w:type="spellStart"/>
+      <w:r>
+        <w:rPr>
+          <w:sz w:val="24"/>
+          <w:szCs w:val="24"/>
+        </w:rPr>
+        <w:t>jugable</w:t>
+      </w:r>
+      <w:proofErr w:type="spellEnd"/>
+      <w:r>
+        <w:rPr>
+          <w:sz w:val="24"/>
+          <w:szCs w:val="24"/>
+        </w:rPr>
+        <w:t xml:space="preserve"> tendrá un poder especial exclusivo</w:t>
+      </w:r>
+      <w:r>
+        <w:rPr>
+          <w:sz w:val="24"/>
+          <w:szCs w:val="24"/>
+        </w:rPr>
+        <w:t xml:space="preserve"> (véase 3.1).</w:t>
+      </w:r>
+    </w:p>
+    <w:p>
+      <w:pPr>
         <w:ind w:left="792"/>
         <w:contextualSpacing/>
         <w:jc w:val="both"/>
@@ -318,6 +704,118 @@
     </w:p>
     <w:p>
       <w:pPr>
+        <w:ind w:left="993"/>
+        <w:contextualSpacing/>
+        <w:jc w:val="both"/>
+        <w:rPr>
+          <w:sz w:val="24"/>
+          <w:szCs w:val="24"/>
+        </w:rPr>
+      </w:pPr>
+      <w:r>
+        <w:rPr>
+          <w:sz w:val="24"/>
+          <w:szCs w:val="24"/>
+        </w:rPr>
+        <w:t xml:space="preserve">La dinámica general del juego es la resolución de puzles junto con la supervivencia del jugador en el nivel con el objetivo de alcanzar la meta al final del mismo. La intención es crear una </w:t>
+      </w:r>
+      <w:proofErr w:type="spellStart"/>
+      <w:r>
+        <w:rPr>
+          <w:sz w:val="24"/>
+          <w:szCs w:val="24"/>
+        </w:rPr>
+        <w:t>jugabilidad</w:t>
+      </w:r>
+      <w:proofErr w:type="spellEnd"/>
+      <w:r>
+        <w:rPr>
+          <w:sz w:val="24"/>
+          <w:szCs w:val="24"/>
+        </w:rPr>
+        <w:t xml:space="preserve"> que tense al jugador al ponerlo en situaciones complejas</w:t>
+      </w:r>
+      <w:r>
+        <w:rPr>
+          <w:sz w:val="24"/>
+          <w:szCs w:val="24"/>
+        </w:rPr>
+        <w:t xml:space="preserve"> y que plantee un desafío con los rompecabezas</w:t>
+      </w:r>
+      <w:r>
+        <w:rPr>
+          <w:sz w:val="24"/>
+          <w:szCs w:val="24"/>
+        </w:rPr>
+        <w:t>, pero al mismo tiempo darle libertad para organizarse</w:t>
+      </w:r>
+      <w:r>
+        <w:rPr>
+          <w:sz w:val="24"/>
+          <w:szCs w:val="24"/>
+        </w:rPr>
+        <w:t xml:space="preserve"> y elaborar una estrategia</w:t>
+      </w:r>
+      <w:r>
+        <w:rPr>
+          <w:sz w:val="24"/>
+          <w:szCs w:val="24"/>
+        </w:rPr>
+        <w:t xml:space="preserve"> con el sistema por turnos.</w:t>
+      </w:r>
+      <w:r>
+        <w:rPr>
+          <w:sz w:val="24"/>
+          <w:szCs w:val="24"/>
+        </w:rPr>
+        <w:t xml:space="preserve"> Lo anterior junto con un sistema de </w:t>
+      </w:r>
+      <w:proofErr w:type="spellStart"/>
+      <w:r>
+        <w:rPr>
+          <w:sz w:val="24"/>
+          <w:szCs w:val="24"/>
+        </w:rPr>
+        <w:t>respawn</w:t>
+      </w:r>
+      <w:proofErr w:type="spellEnd"/>
+      <w:r>
+        <w:rPr>
+          <w:sz w:val="24"/>
+          <w:szCs w:val="24"/>
+        </w:rPr>
+        <w:t xml:space="preserve"> casi inmediato pretende incentivar la </w:t>
+      </w:r>
+      <w:proofErr w:type="spellStart"/>
+      <w:r>
+        <w:rPr>
+          <w:sz w:val="24"/>
+          <w:szCs w:val="24"/>
+        </w:rPr>
+        <w:t>jugabilidad</w:t>
+      </w:r>
+      <w:proofErr w:type="spellEnd"/>
+      <w:r>
+        <w:rPr>
+          <w:sz w:val="24"/>
+          <w:szCs w:val="24"/>
+        </w:rPr>
+        <w:t xml:space="preserve"> dinámica y atrevida no castigando en gran medida el fracaso del jugador</w:t>
+      </w:r>
+    </w:p>
+    <w:p>
+      <w:pPr>
+        <w:contextualSpacing/>
+        <w:jc w:val="both"/>
+        <w:rPr>
+          <w:b/>
+          <w:sz w:val="24"/>
+          <w:szCs w:val="24"/>
+        </w:rPr>
+      </w:pPr>
+    </w:p>
+    <w:p>
+      <w:pPr>
         <w:contextualSpacing/>
         <w:jc w:val="both"/>
         <w:rPr>
@@ -352,6 +850,37 @@
     </w:p>
     <w:p>
       <w:pPr>
+        <w:ind w:left="993"/>
+        <w:contextualSpacing/>
+        <w:jc w:val="both"/>
+        <w:rPr>
+          <w:b/>
+          <w:sz w:val="24"/>
+          <w:szCs w:val="24"/>
+        </w:rPr>
+      </w:pPr>
+      <w:r>
+        <w:rPr>
+          <w:sz w:val="24"/>
+          <w:szCs w:val="24"/>
+        </w:rPr>
+        <w:t>Estética minimalista centrada en formas simples como cubos, que mejor representan el diseño de nivel y se complementan con el sistema de turnos, y el color, que será el mayor representante artístico. Aun así la estética no va a ser el eje principal del juego.</w:t>
+      </w:r>
+    </w:p>
+    <w:p>
+      <w:pPr>
+        <w:ind w:left="993"/>
+        <w:contextualSpacing/>
+        <w:jc w:val="both"/>
+        <w:rPr>
+          <w:b/>
+          <w:sz w:val="24"/>
+          <w:szCs w:val="24"/>
+        </w:rPr>
+      </w:pPr>
+    </w:p>
+    <w:p>
+      <w:pPr>
         <w:jc w:val="both"/>
         <w:rPr>
           <w:i/>
@@ -395,8 +924,6 @@
           <w:u w:val="single"/>
         </w:rPr>
       </w:pPr>
-      <w:bookmarkStart w:id="0" w:name="_GoBack"/>
-      <w:bookmarkEnd w:id="0"/>
     </w:p>
     <w:p>
       <w:pPr>
@@ -421,13 +948,116 @@
     </w:p>
     <w:p>
       <w:pPr>
-        <w:ind w:left="567"/>
-        <w:jc w:val="both"/>
+        <w:ind w:left="993"/>
+        <w:contextualSpacing/>
+        <w:jc w:val="both"/>
+        <w:rPr>
+          <w:b/>
+          <w:sz w:val="24"/>
+          <w:szCs w:val="24"/>
+        </w:rPr>
+      </w:pPr>
+    </w:p>
+    <w:p>
+      <w:pPr>
+        <w:ind w:left="993"/>
+        <w:contextualSpacing/>
+        <w:jc w:val="both"/>
+        <w:rPr>
+          <w:b/>
+        </w:rPr>
+      </w:pPr>
+    </w:p>
+    <w:p>
+      <w:pPr>
+        <w:numPr>
+          <w:ilvl w:val="1"/>
+          <w:numId w:val="2"/>
+        </w:numPr>
+        <w:contextualSpacing/>
+        <w:jc w:val="both"/>
+        <w:rPr>
+          <w:b/>
+        </w:rPr>
+      </w:pPr>
+      <w:r>
+        <w:rPr>
+          <w:b/>
+          <w:sz w:val="24"/>
+          <w:szCs w:val="24"/>
+        </w:rPr>
+        <w:t>Enemigos</w:t>
+      </w:r>
+    </w:p>
+    <w:p>
+      <w:pPr>
+        <w:ind w:left="993"/>
+        <w:contextualSpacing/>
+        <w:jc w:val="both"/>
+        <w:rPr>
+          <w:sz w:val="24"/>
+          <w:szCs w:val="24"/>
+        </w:rPr>
+      </w:pPr>
+      <w:r>
+        <w:rPr>
+          <w:sz w:val="24"/>
+          <w:szCs w:val="24"/>
+        </w:rPr>
+        <w:t>Hay ciertos tipos de enemigos, pero los enemigos pertenecientes a un mismo tipo solo comparten patrón/comportamiento. La distancia y dirección del mismo son modificables. En caso de moverse por el mapa, al llegar a una pared invierten su dirección y repiten su patrón. Los tipos son:</w:t>
+      </w:r>
+    </w:p>
+    <w:p>
+      <w:pPr>
+        <w:ind w:left="993"/>
+        <w:contextualSpacing/>
+        <w:jc w:val="both"/>
+        <w:rPr>
+          <w:sz w:val="24"/>
+          <w:szCs w:val="24"/>
+        </w:rPr>
+      </w:pPr>
+    </w:p>
+    <w:p>
+      <w:pPr>
+        <w:ind w:left="993"/>
+        <w:contextualSpacing/>
+        <w:jc w:val="both"/>
+        <w:rPr>
+          <w:sz w:val="24"/>
+          <w:szCs w:val="24"/>
+        </w:rPr>
+      </w:pPr>
+      <w:r>
+        <w:rPr>
+          <w:sz w:val="24"/>
+          <w:szCs w:val="24"/>
+        </w:rPr>
+        <w:t xml:space="preserve">- Movimiento en </w:t>
+      </w:r>
+      <w:proofErr w:type="spellStart"/>
+      <w:r>
+        <w:rPr>
+          <w:sz w:val="24"/>
+          <w:szCs w:val="24"/>
+        </w:rPr>
+        <w:t>zig-zag</w:t>
+      </w:r>
+      <w:proofErr w:type="spellEnd"/>
+    </w:p>
+    <w:p>
+      <w:pPr>
+        <w:contextualSpacing/>
+        <w:jc w:val="both"/>
+        <w:rPr>
+          <w:sz w:val="24"/>
+          <w:szCs w:val="24"/>
+        </w:rPr>
       </w:pPr>
     </w:p>
     <w:sectPr>
-      <w:headerReference w:type="default" r:id="rId7"/>
-      <w:footerReference w:type="default" r:id="rId8"/>
+      <w:headerReference w:type="default" r:id="rId8"/>
+      <w:footerReference w:type="default" r:id="rId9"/>
       <w:pgSz w:w="11906" w:h="16838"/>
       <w:pgMar w:top="1440" w:right="1440" w:bottom="1440" w:left="1440" w:header="720" w:footer="720" w:gutter="0"/>
       <w:pgNumType w:start="1"/>
@@ -438,7 +1068,7 @@
 </file>
 
 <file path=word/endnotes.xml><?xml version="1.0" encoding="utf-8"?>
-<w:endnotes xmlns:wpc="http://schemas.microsoft.com/office/word/2010/wordprocessingCanvas" xmlns:mc="http://schemas.openxmlformats.org/markup-compatibility/2006" xmlns:o="urn:schemas-microsoft-com:office:office" xmlns:r="http://schemas.openxmlformats.org/officeDocument/2006/relationships" xmlns:m="http://schemas.openxmlformats.org/officeDocument/2006/math" xmlns:v="urn:schemas-microsoft-com:vml" xmlns:wp14="http://schemas.microsoft.com/office/word/2010/wordprocessingDrawing" xmlns:wp="http://schemas.openxmlformats.org/drawingml/2006/wordprocessingDrawing" xmlns:w10="urn:schemas-microsoft-com:office:word" xmlns:w="http://schemas.openxmlformats.org/wordprocessingml/2006/main" xmlns:w14="http://schemas.microsoft.com/office/word/2010/wordml" xmlns:w15="http://schemas.microsoft.com/office/word/2012/wordml" xmlns:wpg="http://schemas.microsoft.com/office/word/2010/wordprocessingGroup" xmlns:wpi="http://schemas.microsoft.com/office/word/2010/wordprocessingInk" xmlns:wne="http://schemas.microsoft.com/office/word/2006/wordml" xmlns:wps="http://schemas.microsoft.com/office/word/2010/wordprocessingShape" mc:Ignorable="w14 w15 wp14">
+<w:endnotes xmlns:wpc="http://schemas.microsoft.com/office/word/2010/wordprocessingCanvas" xmlns:mc="http://schemas.openxmlformats.org/markup-compatibility/2006" xmlns:o="urn:schemas-microsoft-com:office:office" xmlns:r="http://schemas.openxmlformats.org/officeDocument/2006/relationships" xmlns:m="http://schemas.openxmlformats.org/officeDocument/2006/math" xmlns:v="urn:schemas-microsoft-com:vml" xmlns:wp14="http://schemas.microsoft.com/office/word/2010/wordprocessingDrawing" xmlns:wp="http://schemas.openxmlformats.org/drawingml/2006/wordprocessingDrawing" xmlns:w10="urn:schemas-microsoft-com:office:word" xmlns:w="http://schemas.openxmlformats.org/wordprocessingml/2006/main" xmlns:w14="http://schemas.microsoft.com/office/word/2010/wordml" xmlns:wpg="http://schemas.microsoft.com/office/word/2010/wordprocessingGroup" xmlns:wpi="http://schemas.microsoft.com/office/word/2010/wordprocessingInk" xmlns:wne="http://schemas.microsoft.com/office/word/2006/wordml" xmlns:wps="http://schemas.microsoft.com/office/word/2010/wordprocessingShape" mc:Ignorable="w14 wp14">
   <w:endnote w:type="separator" w:id="-1">
     <w:p>
       <w:pPr>
@@ -463,7 +1093,7 @@
 </file>
 
 <file path=word/footer1.xml><?xml version="1.0" encoding="utf-8"?>
-<w:ftr xmlns:wpc="http://schemas.microsoft.com/office/word/2010/wordprocessingCanvas" xmlns:mc="http://schemas.openxmlformats.org/markup-compatibility/2006" xmlns:o="urn:schemas-microsoft-com:office:office" xmlns:r="http://schemas.openxmlformats.org/officeDocument/2006/relationships" xmlns:m="http://schemas.openxmlformats.org/officeDocument/2006/math" xmlns:v="urn:schemas-microsoft-com:vml" xmlns:wp14="http://schemas.microsoft.com/office/word/2010/wordprocessingDrawing" xmlns:wp="http://schemas.openxmlformats.org/drawingml/2006/wordprocessingDrawing" xmlns:w10="urn:schemas-microsoft-com:office:word" xmlns:w="http://schemas.openxmlformats.org/wordprocessingml/2006/main" xmlns:w14="http://schemas.microsoft.com/office/word/2010/wordml" xmlns:w15="http://schemas.microsoft.com/office/word/2012/wordml" xmlns:wpg="http://schemas.microsoft.com/office/word/2010/wordprocessingGroup" xmlns:wpi="http://schemas.microsoft.com/office/word/2010/wordprocessingInk" xmlns:wne="http://schemas.microsoft.com/office/word/2006/wordml" xmlns:wps="http://schemas.microsoft.com/office/word/2010/wordprocessingShape" mc:Ignorable="w14 w15 wp14">
+<w:ftr xmlns:wpc="http://schemas.microsoft.com/office/word/2010/wordprocessingCanvas" xmlns:mc="http://schemas.openxmlformats.org/markup-compatibility/2006" xmlns:o="urn:schemas-microsoft-com:office:office" xmlns:r="http://schemas.openxmlformats.org/officeDocument/2006/relationships" xmlns:m="http://schemas.openxmlformats.org/officeDocument/2006/math" xmlns:v="urn:schemas-microsoft-com:vml" xmlns:wp14="http://schemas.microsoft.com/office/word/2010/wordprocessingDrawing" xmlns:wp="http://schemas.openxmlformats.org/drawingml/2006/wordprocessingDrawing" xmlns:w10="urn:schemas-microsoft-com:office:word" xmlns:w="http://schemas.openxmlformats.org/wordprocessingml/2006/main" xmlns:w14="http://schemas.microsoft.com/office/word/2010/wordml" xmlns:wpg="http://schemas.microsoft.com/office/word/2010/wordprocessingGroup" xmlns:wpi="http://schemas.microsoft.com/office/word/2010/wordprocessingInk" xmlns:wne="http://schemas.microsoft.com/office/word/2006/wordml" xmlns:wps="http://schemas.microsoft.com/office/word/2010/wordprocessingShape" mc:Ignorable="w14 wp14">
   <w:p>
     <w:pPr>
       <w:jc w:val="left"/>
@@ -472,6 +1102,7 @@
         <w:szCs w:val="16"/>
       </w:rPr>
     </w:pPr>
+    <w:proofErr w:type="spellStart"/>
     <w:r>
       <w:rPr>
         <w:sz w:val="16"/>
@@ -479,6 +1110,7 @@
       </w:rPr>
       <w:t>Ingravity</w:t>
     </w:r>
+    <w:proofErr w:type="spellEnd"/>
     <w:r>
       <w:rPr>
         <w:sz w:val="16"/>
@@ -548,7 +1180,7 @@
         <w:sz w:val="16"/>
         <w:szCs w:val="16"/>
       </w:rPr>
-      <w:t>1</w:t>
+      <w:t>2</w:t>
     </w:r>
     <w:r>
       <w:rPr>
@@ -591,7 +1223,7 @@
         <w:sz w:val="16"/>
         <w:szCs w:val="16"/>
       </w:rPr>
-      <w:t>1</w:t>
+      <w:t>2</w:t>
     </w:r>
     <w:r>
       <w:rPr>
@@ -605,7 +1237,7 @@
 </file>
 
 <file path=word/footnotes.xml><?xml version="1.0" encoding="utf-8"?>
-<w:footnotes xmlns:wpc="http://schemas.microsoft.com/office/word/2010/wordprocessingCanvas" xmlns:mc="http://schemas.openxmlformats.org/markup-compatibility/2006" xmlns:o="urn:schemas-microsoft-com:office:office" xmlns:r="http://schemas.openxmlformats.org/officeDocument/2006/relationships" xmlns:m="http://schemas.openxmlformats.org/officeDocument/2006/math" xmlns:v="urn:schemas-microsoft-com:vml" xmlns:wp14="http://schemas.microsoft.com/office/word/2010/wordprocessingDrawing" xmlns:wp="http://schemas.openxmlformats.org/drawingml/2006/wordprocessingDrawing" xmlns:w10="urn:schemas-microsoft-com:office:word" xmlns:w="http://schemas.openxmlformats.org/wordprocessingml/2006/main" xmlns:w14="http://schemas.microsoft.com/office/word/2010/wordml" xmlns:w15="http://schemas.microsoft.com/office/word/2012/wordml" xmlns:wpg="http://schemas.microsoft.com/office/word/2010/wordprocessingGroup" xmlns:wpi="http://schemas.microsoft.com/office/word/2010/wordprocessingInk" xmlns:wne="http://schemas.microsoft.com/office/word/2006/wordml" xmlns:wps="http://schemas.microsoft.com/office/word/2010/wordprocessingShape" mc:Ignorable="w14 w15 wp14">
+<w:footnotes xmlns:wpc="http://schemas.microsoft.com/office/word/2010/wordprocessingCanvas" xmlns:mc="http://schemas.openxmlformats.org/markup-compatibility/2006" xmlns:o="urn:schemas-microsoft-com:office:office" xmlns:r="http://schemas.openxmlformats.org/officeDocument/2006/relationships" xmlns:m="http://schemas.openxmlformats.org/officeDocument/2006/math" xmlns:v="urn:schemas-microsoft-com:vml" xmlns:wp14="http://schemas.microsoft.com/office/word/2010/wordprocessingDrawing" xmlns:wp="http://schemas.openxmlformats.org/drawingml/2006/wordprocessingDrawing" xmlns:w10="urn:schemas-microsoft-com:office:word" xmlns:w="http://schemas.openxmlformats.org/wordprocessingml/2006/main" xmlns:w14="http://schemas.microsoft.com/office/word/2010/wordml" xmlns:wpg="http://schemas.microsoft.com/office/word/2010/wordprocessingGroup" xmlns:wpi="http://schemas.microsoft.com/office/word/2010/wordprocessingInk" xmlns:wne="http://schemas.microsoft.com/office/word/2006/wordml" xmlns:wps="http://schemas.microsoft.com/office/word/2010/wordprocessingShape" mc:Ignorable="w14 wp14">
   <w:footnote w:type="separator" w:id="-1">
     <w:p>
       <w:pPr>
@@ -630,7 +1262,7 @@
 </file>
 
 <file path=word/header1.xml><?xml version="1.0" encoding="utf-8"?>
-<w:hdr xmlns:wpc="http://schemas.microsoft.com/office/word/2010/wordprocessingCanvas" xmlns:mc="http://schemas.openxmlformats.org/markup-compatibility/2006" xmlns:o="urn:schemas-microsoft-com:office:office" xmlns:r="http://schemas.openxmlformats.org/officeDocument/2006/relationships" xmlns:m="http://schemas.openxmlformats.org/officeDocument/2006/math" xmlns:v="urn:schemas-microsoft-com:vml" xmlns:wp14="http://schemas.microsoft.com/office/word/2010/wordprocessingDrawing" xmlns:wp="http://schemas.openxmlformats.org/drawingml/2006/wordprocessingDrawing" xmlns:w10="urn:schemas-microsoft-com:office:word" xmlns:w="http://schemas.openxmlformats.org/wordprocessingml/2006/main" xmlns:w14="http://schemas.microsoft.com/office/word/2010/wordml" xmlns:w15="http://schemas.microsoft.com/office/word/2012/wordml" xmlns:wpg="http://schemas.microsoft.com/office/word/2010/wordprocessingGroup" xmlns:wpi="http://schemas.microsoft.com/office/word/2010/wordprocessingInk" xmlns:wne="http://schemas.microsoft.com/office/word/2006/wordml" xmlns:wps="http://schemas.microsoft.com/office/word/2010/wordprocessingShape" mc:Ignorable="w14 w15 wp14">
+<w:hdr xmlns:wpc="http://schemas.microsoft.com/office/word/2010/wordprocessingCanvas" xmlns:mc="http://schemas.openxmlformats.org/markup-compatibility/2006" xmlns:o="urn:schemas-microsoft-com:office:office" xmlns:r="http://schemas.openxmlformats.org/officeDocument/2006/relationships" xmlns:m="http://schemas.openxmlformats.org/officeDocument/2006/math" xmlns:v="urn:schemas-microsoft-com:vml" xmlns:wp14="http://schemas.microsoft.com/office/word/2010/wordprocessingDrawing" xmlns:wp="http://schemas.openxmlformats.org/drawingml/2006/wordprocessingDrawing" xmlns:w10="urn:schemas-microsoft-com:office:word" xmlns:w="http://schemas.openxmlformats.org/wordprocessingml/2006/main" xmlns:w14="http://schemas.microsoft.com/office/word/2010/wordml" xmlns:wpg="http://schemas.microsoft.com/office/word/2010/wordprocessingGroup" xmlns:wpi="http://schemas.microsoft.com/office/word/2010/wordprocessingInk" xmlns:wne="http://schemas.microsoft.com/office/word/2006/wordml" xmlns:wps="http://schemas.microsoft.com/office/word/2010/wordprocessingShape" mc:Ignorable="w14 wp14">
   <w:p>
     <w:pPr>
       <w:jc w:val="left"/>
@@ -649,13 +1281,47 @@
       </w:rPr>
       <w:t xml:space="preserve"> </w:t>
     </w:r>
+    <w:proofErr w:type="spellStart"/>
     <w:r>
       <w:rPr>
         <w:sz w:val="16"/>
         <w:szCs w:val="16"/>
       </w:rPr>
-      <w:t>Georgi Mednikov, Daniel González Cerdeiras</w:t>
+      <w:t>Georgi</w:t>
     </w:r>
+    <w:proofErr w:type="spellEnd"/>
+    <w:r>
+      <w:rPr>
+        <w:sz w:val="16"/>
+        <w:szCs w:val="16"/>
+      </w:rPr>
+      <w:t xml:space="preserve"> </w:t>
+    </w:r>
+    <w:proofErr w:type="spellStart"/>
+    <w:r>
+      <w:rPr>
+        <w:sz w:val="16"/>
+        <w:szCs w:val="16"/>
+      </w:rPr>
+      <w:t>Mednikov</w:t>
+    </w:r>
+    <w:proofErr w:type="spellEnd"/>
+    <w:r>
+      <w:rPr>
+        <w:sz w:val="16"/>
+        <w:szCs w:val="16"/>
+      </w:rPr>
+      <w:t xml:space="preserve">, Daniel González </w:t>
+    </w:r>
+    <w:proofErr w:type="spellStart"/>
+    <w:r>
+      <w:rPr>
+        <w:sz w:val="16"/>
+        <w:szCs w:val="16"/>
+      </w:rPr>
+      <w:t>Cerdeiras</w:t>
+    </w:r>
+    <w:proofErr w:type="spellEnd"/>
     <w:r>
       <w:rPr>
         <w:sz w:val="16"/>
@@ -703,8 +1369,8 @@
 </file>
 
 <file path=word/numbering.xml><?xml version="1.0" encoding="utf-8"?>
-<w:numbering xmlns:wpc="http://schemas.microsoft.com/office/word/2010/wordprocessingCanvas" xmlns:mc="http://schemas.openxmlformats.org/markup-compatibility/2006" xmlns:o="urn:schemas-microsoft-com:office:office" xmlns:r="http://schemas.openxmlformats.org/officeDocument/2006/relationships" xmlns:m="http://schemas.openxmlformats.org/officeDocument/2006/math" xmlns:v="urn:schemas-microsoft-com:vml" xmlns:wp14="http://schemas.microsoft.com/office/word/2010/wordprocessingDrawing" xmlns:wp="http://schemas.openxmlformats.org/drawingml/2006/wordprocessingDrawing" xmlns:w10="urn:schemas-microsoft-com:office:word" xmlns:w="http://schemas.openxmlformats.org/wordprocessingml/2006/main" xmlns:w14="http://schemas.microsoft.com/office/word/2010/wordml" xmlns:w15="http://schemas.microsoft.com/office/word/2012/wordml" xmlns:wpg="http://schemas.microsoft.com/office/word/2010/wordprocessingGroup" xmlns:wpi="http://schemas.microsoft.com/office/word/2010/wordprocessingInk" xmlns:wne="http://schemas.microsoft.com/office/word/2006/wordml" xmlns:wps="http://schemas.microsoft.com/office/word/2010/wordprocessingShape" mc:Ignorable="w14 w15 wp14">
-  <w:abstractNum w:abstractNumId="0" w15:restartNumberingAfterBreak="0">
+<w:numbering xmlns:wpc="http://schemas.microsoft.com/office/word/2010/wordprocessingCanvas" xmlns:mc="http://schemas.openxmlformats.org/markup-compatibility/2006" xmlns:o="urn:schemas-microsoft-com:office:office" xmlns:r="http://schemas.openxmlformats.org/officeDocument/2006/relationships" xmlns:m="http://schemas.openxmlformats.org/officeDocument/2006/math" xmlns:v="urn:schemas-microsoft-com:vml" xmlns:wp14="http://schemas.microsoft.com/office/word/2010/wordprocessingDrawing" xmlns:wp="http://schemas.openxmlformats.org/drawingml/2006/wordprocessingDrawing" xmlns:w10="urn:schemas-microsoft-com:office:word" xmlns:w="http://schemas.openxmlformats.org/wordprocessingml/2006/main" xmlns:w14="http://schemas.microsoft.com/office/word/2010/wordml" xmlns:wpg="http://schemas.microsoft.com/office/word/2010/wordprocessingGroup" xmlns:wpi="http://schemas.microsoft.com/office/word/2010/wordprocessingInk" xmlns:wne="http://schemas.microsoft.com/office/word/2006/wordml" xmlns:wps="http://schemas.microsoft.com/office/word/2010/wordprocessingShape" mc:Ignorable="w14 wp14">
+  <w:abstractNum w:abstractNumId="0">
     <w:nsid w:val="37421C5F"/>
     <w:multiLevelType w:val="multilevel"/>
     <w:tmpl w:val="042AFB7A"/>
@@ -818,7 +1484,7 @@
       </w:rPr>
     </w:lvl>
   </w:abstractNum>
-  <w:abstractNum w:abstractNumId="1" w15:restartNumberingAfterBreak="0">
+  <w:abstractNum w:abstractNumId="1">
     <w:nsid w:val="4B055015"/>
     <w:multiLevelType w:val="multilevel"/>
     <w:tmpl w:val="E790FDDE"/>
@@ -931,7 +1597,7 @@
       </w:rPr>
     </w:lvl>
   </w:abstractNum>
-  <w:abstractNum w:abstractNumId="2" w15:restartNumberingAfterBreak="0">
+  <w:abstractNum w:abstractNumId="2">
     <w:nsid w:val="723108C5"/>
     <w:multiLevelType w:val="multilevel"/>
     <w:tmpl w:val="41163F6A"/>
@@ -1044,7 +1710,7 @@
       </w:rPr>
     </w:lvl>
   </w:abstractNum>
-  <w:abstractNum w:abstractNumId="3" w15:restartNumberingAfterBreak="0">
+  <w:abstractNum w:abstractNumId="3">
     <w:nsid w:val="77746C0E"/>
     <w:multiLevelType w:val="multilevel"/>
     <w:tmpl w:val="042AFB7A"/>
@@ -1174,7 +1840,7 @@
 </file>
 
 <file path=word/styles.xml><?xml version="1.0" encoding="utf-8"?>
-<w:styles xmlns:mc="http://schemas.openxmlformats.org/markup-compatibility/2006" xmlns:r="http://schemas.openxmlformats.org/officeDocument/2006/relationships" xmlns:w="http://schemas.openxmlformats.org/wordprocessingml/2006/main" xmlns:w14="http://schemas.microsoft.com/office/word/2010/wordml" xmlns:w15="http://schemas.microsoft.com/office/word/2012/wordml" mc:Ignorable="w14 w15">
+<w:styles xmlns:mc="http://schemas.openxmlformats.org/markup-compatibility/2006" xmlns:r="http://schemas.openxmlformats.org/officeDocument/2006/relationships" xmlns:w="http://schemas.openxmlformats.org/wordprocessingml/2006/main" xmlns:w14="http://schemas.microsoft.com/office/word/2010/wordml" mc:Ignorable="w14">
   <w:docDefaults>
     <w:rPrDefault>
       <w:rPr>
@@ -1192,378 +1858,144 @@
       </w:pPr>
     </w:pPrDefault>
   </w:docDefaults>
-  <w:latentStyles w:defLockedState="0" w:defUIPriority="99" w:defSemiHidden="0" w:defUnhideWhenUsed="0" w:defQFormat="0" w:count="371">
-    <w:lsdException w:name="Normal" w:uiPriority="0" w:qFormat="1"/>
-    <w:lsdException w:name="heading 1" w:uiPriority="9" w:qFormat="1"/>
-    <w:lsdException w:name="heading 2" w:semiHidden="1" w:uiPriority="9" w:unhideWhenUsed="1" w:qFormat="1"/>
-    <w:lsdException w:name="heading 3" w:semiHidden="1" w:uiPriority="9" w:unhideWhenUsed="1" w:qFormat="1"/>
-    <w:lsdException w:name="heading 4" w:semiHidden="1" w:uiPriority="9" w:unhideWhenUsed="1" w:qFormat="1"/>
-    <w:lsdException w:name="heading 5" w:semiHidden="1" w:uiPriority="9" w:unhideWhenUsed="1" w:qFormat="1"/>
-    <w:lsdException w:name="heading 6" w:semiHidden="1" w:uiPriority="9" w:unhideWhenUsed="1" w:qFormat="1"/>
-    <w:lsdException w:name="heading 7" w:semiHidden="1" w:uiPriority="9" w:unhideWhenUsed="1" w:qFormat="1"/>
-    <w:lsdException w:name="heading 8" w:semiHidden="1" w:uiPriority="9" w:unhideWhenUsed="1" w:qFormat="1"/>
-    <w:lsdException w:name="heading 9" w:semiHidden="1" w:uiPriority="9" w:unhideWhenUsed="1" w:qFormat="1"/>
-    <w:lsdException w:name="index 1" w:semiHidden="1" w:unhideWhenUsed="1"/>
-    <w:lsdException w:name="index 2" w:semiHidden="1" w:unhideWhenUsed="1"/>
-    <w:lsdException w:name="index 3" w:semiHidden="1" w:unhideWhenUsed="1"/>
-    <w:lsdException w:name="index 4" w:semiHidden="1" w:unhideWhenUsed="1"/>
-    <w:lsdException w:name="index 5" w:semiHidden="1" w:unhideWhenUsed="1"/>
-    <w:lsdException w:name="index 6" w:semiHidden="1" w:unhideWhenUsed="1"/>
-    <w:lsdException w:name="index 7" w:semiHidden="1" w:unhideWhenUsed="1"/>
-    <w:lsdException w:name="index 8" w:semiHidden="1" w:unhideWhenUsed="1"/>
-    <w:lsdException w:name="index 9" w:semiHidden="1" w:unhideWhenUsed="1"/>
-    <w:lsdException w:name="toc 1" w:semiHidden="1" w:uiPriority="39" w:unhideWhenUsed="1"/>
-    <w:lsdException w:name="toc 2" w:semiHidden="1" w:uiPriority="39" w:unhideWhenUsed="1"/>
-    <w:lsdException w:name="toc 3" w:semiHidden="1" w:uiPriority="39" w:unhideWhenUsed="1"/>
-    <w:lsdException w:name="toc 4" w:semiHidden="1" w:uiPriority="39" w:unhideWhenUsed="1"/>
-    <w:lsdException w:name="toc 5" w:semiHidden="1" w:uiPriority="39" w:unhideWhenUsed="1"/>
-    <w:lsdException w:name="toc 6" w:semiHidden="1" w:uiPriority="39" w:unhideWhenUsed="1"/>
-    <w:lsdException w:name="toc 7" w:semiHidden="1" w:uiPriority="39" w:unhideWhenUsed="1"/>
-    <w:lsdException w:name="toc 8" w:semiHidden="1" w:uiPriority="39" w:unhideWhenUsed="1"/>
-    <w:lsdException w:name="toc 9" w:semiHidden="1" w:uiPriority="39" w:unhideWhenUsed="1"/>
-    <w:lsdException w:name="Normal Indent" w:semiHidden="1" w:unhideWhenUsed="1"/>
-    <w:lsdException w:name="footnote text" w:semiHidden="1" w:unhideWhenUsed="1"/>
-    <w:lsdException w:name="annotation text" w:semiHidden="1" w:unhideWhenUsed="1"/>
-    <w:lsdException w:name="header" w:semiHidden="1" w:unhideWhenUsed="1"/>
-    <w:lsdException w:name="footer" w:semiHidden="1" w:unhideWhenUsed="1"/>
-    <w:lsdException w:name="index heading" w:semiHidden="1" w:unhideWhenUsed="1"/>
-    <w:lsdException w:name="caption" w:semiHidden="1" w:uiPriority="35" w:unhideWhenUsed="1" w:qFormat="1"/>
-    <w:lsdException w:name="table of figures" w:semiHidden="1" w:unhideWhenUsed="1"/>
-    <w:lsdException w:name="envelope address" w:semiHidden="1" w:unhideWhenUsed="1"/>
-    <w:lsdException w:name="envelope return" w:semiHidden="1" w:unhideWhenUsed="1"/>
-    <w:lsdException w:name="footnote reference" w:semiHidden="1" w:unhideWhenUsed="1"/>
-    <w:lsdException w:name="annotation reference" w:semiHidden="1" w:unhideWhenUsed="1"/>
-    <w:lsdException w:name="line number" w:semiHidden="1" w:unhideWhenUsed="1"/>
-    <w:lsdException w:name="page number" w:semiHidden="1" w:unhideWhenUsed="1"/>
-    <w:lsdException w:name="endnote reference" w:semiHidden="1" w:unhideWhenUsed="1"/>
-    <w:lsdException w:name="endnote text" w:semiHidden="1" w:unhideWhenUsed="1"/>
-    <w:lsdException w:name="table of authorities" w:semiHidden="1" w:unhideWhenUsed="1"/>
-    <w:lsdException w:name="macro" w:semiHidden="1" w:unhideWhenUsed="1"/>
-    <w:lsdException w:name="toa heading" w:semiHidden="1" w:unhideWhenUsed="1"/>
-    <w:lsdException w:name="List" w:semiHidden="1" w:unhideWhenUsed="1"/>
-    <w:lsdException w:name="List Bullet" w:semiHidden="1" w:unhideWhenUsed="1"/>
-    <w:lsdException w:name="List Number" w:semiHidden="1" w:unhideWhenUsed="1"/>
-    <w:lsdException w:name="List 2" w:semiHidden="1" w:unhideWhenUsed="1"/>
-    <w:lsdException w:name="List 3" w:semiHidden="1" w:unhideWhenUsed="1"/>
-    <w:lsdException w:name="List 4" w:semiHidden="1" w:unhideWhenUsed="1"/>
-    <w:lsdException w:name="List 5" w:semiHidden="1" w:unhideWhenUsed="1"/>
-    <w:lsdException w:name="List Bullet 2" w:semiHidden="1" w:unhideWhenUsed="1"/>
-    <w:lsdException w:name="List Bullet 3" w:semiHidden="1" w:unhideWhenUsed="1"/>
-    <w:lsdException w:name="List Bullet 4" w:semiHidden="1" w:unhideWhenUsed="1"/>
-    <w:lsdException w:name="List Bullet 5" w:semiHidden="1" w:unhideWhenUsed="1"/>
-    <w:lsdException w:name="List Number 2" w:semiHidden="1" w:unhideWhenUsed="1"/>
-    <w:lsdException w:name="List Number 3" w:semiHidden="1" w:unhideWhenUsed="1"/>
-    <w:lsdException w:name="List Number 4" w:semiHidden="1" w:unhideWhenUsed="1"/>
-    <w:lsdException w:name="List Number 5" w:semiHidden="1" w:unhideWhenUsed="1"/>
-    <w:lsdException w:name="Title" w:uiPriority="10" w:qFormat="1"/>
-    <w:lsdException w:name="Closing" w:semiHidden="1" w:unhideWhenUsed="1"/>
-    <w:lsdException w:name="Signature" w:semiHidden="1" w:unhideWhenUsed="1"/>
-    <w:lsdException w:name="Default Paragraph Font" w:semiHidden="1" w:uiPriority="1" w:unhideWhenUsed="1"/>
-    <w:lsdException w:name="Body Text" w:semiHidden="1" w:unhideWhenUsed="1"/>
-    <w:lsdException w:name="Body Text Indent" w:semiHidden="1" w:unhideWhenUsed="1"/>
-    <w:lsdException w:name="List Continue" w:semiHidden="1" w:unhideWhenUsed="1"/>
-    <w:lsdException w:name="List Continue 2" w:semiHidden="1" w:unhideWhenUsed="1"/>
-    <w:lsdException w:name="List Continue 3" w:semiHidden="1" w:unhideWhenUsed="1"/>
-    <w:lsdException w:name="List Continue 4" w:semiHidden="1" w:unhideWhenUsed="1"/>
-    <w:lsdException w:name="List Continue 5" w:semiHidden="1" w:unhideWhenUsed="1"/>
-    <w:lsdException w:name="Message Header" w:semiHidden="1" w:unhideWhenUsed="1"/>
-    <w:lsdException w:name="Subtitle" w:uiPriority="11" w:qFormat="1"/>
-    <w:lsdException w:name="Salutation" w:semiHidden="1" w:unhideWhenUsed="1"/>
-    <w:lsdException w:name="Date" w:semiHidden="1" w:unhideWhenUsed="1"/>
-    <w:lsdException w:name="Body Text First Indent" w:semiHidden="1" w:unhideWhenUsed="1"/>
-    <w:lsdException w:name="Body Text First Indent 2" w:semiHidden="1" w:unhideWhenUsed="1"/>
-    <w:lsdException w:name="Note Heading" w:semiHidden="1" w:unhideWhenUsed="1"/>
-    <w:lsdException w:name="Body Text 2" w:semiHidden="1" w:unhideWhenUsed="1"/>
-    <w:lsdException w:name="Body Text 3" w:semiHidden="1" w:unhideWhenUsed="1"/>
-    <w:lsdException w:name="Body Text Indent 2" w:semiHidden="1" w:unhideWhenUsed="1"/>
-    <w:lsdException w:name="Body Text Indent 3" w:semiHidden="1" w:unhideWhenUsed="1"/>
-    <w:lsdException w:name="Block Text" w:semiHidden="1" w:unhideWhenUsed="1"/>
-    <w:lsdException w:name="Hyperlink" w:semiHidden="1" w:unhideWhenUsed="1"/>
-    <w:lsdException w:name="FollowedHyperlink" w:semiHidden="1" w:unhideWhenUsed="1"/>
-    <w:lsdException w:name="Strong" w:uiPriority="22" w:qFormat="1"/>
-    <w:lsdException w:name="Emphasis" w:uiPriority="20" w:qFormat="1"/>
-    <w:lsdException w:name="Document Map" w:semiHidden="1" w:unhideWhenUsed="1"/>
-    <w:lsdException w:name="Plain Text" w:semiHidden="1" w:unhideWhenUsed="1"/>
-    <w:lsdException w:name="E-mail Signature" w:semiHidden="1" w:unhideWhenUsed="1"/>
-    <w:lsdException w:name="HTML Top of Form" w:semiHidden="1" w:unhideWhenUsed="1"/>
-    <w:lsdException w:name="HTML Bottom of Form" w:semiHidden="1" w:unhideWhenUsed="1"/>
-    <w:lsdException w:name="Normal (Web)" w:semiHidden="1" w:unhideWhenUsed="1"/>
-    <w:lsdException w:name="HTML Acronym" w:semiHidden="1" w:unhideWhenUsed="1"/>
-    <w:lsdException w:name="HTML Address" w:semiHidden="1" w:unhideWhenUsed="1"/>
-    <w:lsdException w:name="HTML Cite" w:semiHidden="1" w:unhideWhenUsed="1"/>
-    <w:lsdException w:name="HTML Code" w:semiHidden="1" w:unhideWhenUsed="1"/>
-    <w:lsdException w:name="HTML Definition" w:semiHidden="1" w:unhideWhenUsed="1"/>
-    <w:lsdException w:name="HTML Keyboard" w:semiHidden="1" w:unhideWhenUsed="1"/>
-    <w:lsdException w:name="HTML Preformatted" w:semiHidden="1" w:unhideWhenUsed="1"/>
-    <w:lsdException w:name="HTML Sample" w:semiHidden="1" w:unhideWhenUsed="1"/>
-    <w:lsdException w:name="HTML Typewriter" w:semiHidden="1" w:unhideWhenUsed="1"/>
-    <w:lsdException w:name="HTML Variable" w:semiHidden="1" w:unhideWhenUsed="1"/>
-    <w:lsdException w:name="Normal Table" w:semiHidden="1" w:unhideWhenUsed="1"/>
-    <w:lsdException w:name="annotation subject" w:semiHidden="1" w:unhideWhenUsed="1"/>
-    <w:lsdException w:name="No List" w:semiHidden="1" w:unhideWhenUsed="1"/>
-    <w:lsdException w:name="Outline List 1" w:semiHidden="1" w:unhideWhenUsed="1"/>
-    <w:lsdException w:name="Outline List 2" w:semiHidden="1" w:unhideWhenUsed="1"/>
-    <w:lsdException w:name="Outline List 3" w:semiHidden="1" w:unhideWhenUsed="1"/>
-    <w:lsdException w:name="Table Simple 1" w:semiHidden="1" w:unhideWhenUsed="1"/>
-    <w:lsdException w:name="Table Simple 2" w:semiHidden="1" w:unhideWhenUsed="1"/>
-    <w:lsdException w:name="Table Simple 3" w:semiHidden="1" w:unhideWhenUsed="1"/>
-    <w:lsdException w:name="Table Classic 1" w:semiHidden="1" w:unhideWhenUsed="1"/>
-    <w:lsdException w:name="Table Classic 2" w:semiHidden="1" w:unhideWhenUsed="1"/>
-    <w:lsdException w:name="Table Classic 3" w:semiHidden="1" w:unhideWhenUsed="1"/>
-    <w:lsdException w:name="Table Classic 4" w:semiHidden="1" w:unhideWhenUsed="1"/>
-    <w:lsdException w:name="Table Colorful 1" w:semiHidden="1" w:unhideWhenUsed="1"/>
-    <w:lsdException w:name="Table Colorful 2" w:semiHidden="1" w:unhideWhenUsed="1"/>
-    <w:lsdException w:name="Table Colorful 3" w:semiHidden="1" w:unhideWhenUsed="1"/>
-    <w:lsdException w:name="Table Columns 1" w:semiHidden="1" w:unhideWhenUsed="1"/>
-    <w:lsdException w:name="Table Columns 2" w:semiHidden="1" w:unhideWhenUsed="1"/>
-    <w:lsdException w:name="Table Columns 3" w:semiHidden="1" w:unhideWhenUsed="1"/>
-    <w:lsdException w:name="Table Columns 4" w:semiHidden="1" w:unhideWhenUsed="1"/>
-    <w:lsdException w:name="Table Columns 5" w:semiHidden="1" w:unhideWhenUsed="1"/>
-    <w:lsdException w:name="Table Grid 1" w:semiHidden="1" w:unhideWhenUsed="1"/>
-    <w:lsdException w:name="Table Grid 2" w:semiHidden="1" w:unhideWhenUsed="1"/>
-    <w:lsdException w:name="Table Grid 3" w:semiHidden="1" w:unhideWhenUsed="1"/>
-    <w:lsdException w:name="Table Grid 4" w:semiHidden="1" w:unhideWhenUsed="1"/>
-    <w:lsdException w:name="Table Grid 5" w:semiHidden="1" w:unhideWhenUsed="1"/>
-    <w:lsdException w:name="Table Grid 6" w:semiHidden="1" w:unhideWhenUsed="1"/>
-    <w:lsdException w:name="Table Grid 7" w:semiHidden="1" w:unhideWhenUsed="1"/>
-    <w:lsdException w:name="Table Grid 8" w:semiHidden="1" w:unhideWhenUsed="1"/>
-    <w:lsdException w:name="Table List 1" w:semiHidden="1" w:unhideWhenUsed="1"/>
-    <w:lsdException w:name="Table List 2" w:semiHidden="1" w:unhideWhenUsed="1"/>
-    <w:lsdException w:name="Table List 3" w:semiHidden="1" w:unhideWhenUsed="1"/>
-    <w:lsdException w:name="Table List 4" w:semiHidden="1" w:unhideWhenUsed="1"/>
-    <w:lsdException w:name="Table List 5" w:semiHidden="1" w:unhideWhenUsed="1"/>
-    <w:lsdException w:name="Table List 6" w:semiHidden="1" w:unhideWhenUsed="1"/>
-    <w:lsdException w:name="Table List 7" w:semiHidden="1" w:unhideWhenUsed="1"/>
-    <w:lsdException w:name="Table List 8" w:semiHidden="1" w:unhideWhenUsed="1"/>
-    <w:lsdException w:name="Table 3D effects 1" w:semiHidden="1" w:unhideWhenUsed="1"/>
-    <w:lsdException w:name="Table 3D effects 2" w:semiHidden="1" w:unhideWhenUsed="1"/>
-    <w:lsdException w:name="Table 3D effects 3" w:semiHidden="1" w:unhideWhenUsed="1"/>
-    <w:lsdException w:name="Table Contemporary" w:semiHidden="1" w:unhideWhenUsed="1"/>
-    <w:lsdException w:name="Table Elegant" w:semiHidden="1" w:unhideWhenUsed="1"/>
-    <w:lsdException w:name="Table Professional" w:semiHidden="1" w:unhideWhenUsed="1"/>
-    <w:lsdException w:name="Table Subtle 1" w:semiHidden="1" w:unhideWhenUsed="1"/>
-    <w:lsdException w:name="Table Subtle 2" w:semiHidden="1" w:unhideWhenUsed="1"/>
-    <w:lsdException w:name="Table Web 1" w:semiHidden="1" w:unhideWhenUsed="1"/>
-    <w:lsdException w:name="Table Web 2" w:semiHidden="1" w:unhideWhenUsed="1"/>
-    <w:lsdException w:name="Table Web 3" w:semiHidden="1" w:unhideWhenUsed="1"/>
-    <w:lsdException w:name="Balloon Text" w:semiHidden="1" w:unhideWhenUsed="1"/>
-    <w:lsdException w:name="Table Grid" w:uiPriority="39"/>
-    <w:lsdException w:name="Table Theme" w:semiHidden="1" w:unhideWhenUsed="1"/>
-    <w:lsdException w:name="Placeholder Text" w:semiHidden="1"/>
-    <w:lsdException w:name="No Spacing" w:uiPriority="1" w:qFormat="1"/>
-    <w:lsdException w:name="Light Shading" w:uiPriority="60"/>
-    <w:lsdException w:name="Light List" w:uiPriority="61"/>
-    <w:lsdException w:name="Light Grid" w:uiPriority="62"/>
-    <w:lsdException w:name="Medium Shading 1" w:uiPriority="63"/>
-    <w:lsdException w:name="Medium Shading 2" w:uiPriority="64"/>
-    <w:lsdException w:name="Medium List 1" w:uiPriority="65"/>
-    <w:lsdException w:name="Medium List 2" w:uiPriority="66"/>
-    <w:lsdException w:name="Medium Grid 1" w:uiPriority="67"/>
-    <w:lsdException w:name="Medium Grid 2" w:uiPriority="68"/>
-    <w:lsdException w:name="Medium Grid 3" w:uiPriority="69"/>
-    <w:lsdException w:name="Dark List" w:uiPriority="70"/>
-    <w:lsdException w:name="Colorful Shading" w:uiPriority="71"/>
-    <w:lsdException w:name="Colorful List" w:uiPriority="72"/>
-    <w:lsdException w:name="Colorful Grid" w:uiPriority="73"/>
-    <w:lsdException w:name="Light Shading Accent 1" w:uiPriority="60"/>
-    <w:lsdException w:name="Light List Accent 1" w:uiPriority="61"/>
-    <w:lsdException w:name="Light Grid Accent 1" w:uiPriority="62"/>
-    <w:lsdException w:name="Medium Shading 1 Accent 1" w:uiPriority="63"/>
-    <w:lsdException w:name="Medium Shading 2 Accent 1" w:uiPriority="64"/>
-    <w:lsdException w:name="Medium List 1 Accent 1" w:uiPriority="65"/>
-    <w:lsdException w:name="Revision" w:semiHidden="1"/>
-    <w:lsdException w:name="List Paragraph" w:uiPriority="34" w:qFormat="1"/>
-    <w:lsdException w:name="Quote" w:uiPriority="29" w:qFormat="1"/>
-    <w:lsdException w:name="Intense Quote" w:uiPriority="30" w:qFormat="1"/>
-    <w:lsdException w:name="Medium List 2 Accent 1" w:uiPriority="66"/>
-    <w:lsdException w:name="Medium Grid 1 Accent 1" w:uiPriority="67"/>
-    <w:lsdException w:name="Medium Grid 2 Accent 1" w:uiPriority="68"/>
-    <w:lsdException w:name="Medium Grid 3 Accent 1" w:uiPriority="69"/>
-    <w:lsdException w:name="Dark List Accent 1" w:uiPriority="70"/>
-    <w:lsdException w:name="Colorful Shading Accent 1" w:uiPriority="71"/>
-    <w:lsdException w:name="Colorful List Accent 1" w:uiPriority="72"/>
-    <w:lsdException w:name="Colorful Grid Accent 1" w:uiPriority="73"/>
-    <w:lsdException w:name="Light Shading Accent 2" w:uiPriority="60"/>
-    <w:lsdException w:name="Light List Accent 2" w:uiPriority="61"/>
-    <w:lsdException w:name="Light Grid Accent 2" w:uiPriority="62"/>
-    <w:lsdException w:name="Medium Shading 1 Accent 2" w:uiPriority="63"/>
-    <w:lsdException w:name="Medium Shading 2 Accent 2" w:uiPriority="64"/>
-    <w:lsdException w:name="Medium List 1 Accent 2" w:uiPriority="65"/>
-    <w:lsdException w:name="Medium List 2 Accent 2" w:uiPriority="66"/>
-    <w:lsdException w:name="Medium Grid 1 Accent 2" w:uiPriority="67"/>
-    <w:lsdException w:name="Medium Grid 2 Accent 2" w:uiPriority="68"/>
-    <w:lsdException w:name="Medium Grid 3 Accent 2" w:uiPriority="69"/>
-    <w:lsdException w:name="Dark List Accent 2" w:uiPriority="70"/>
-    <w:lsdException w:name="Colorful Shading Accent 2" w:uiPriority="71"/>
-    <w:lsdException w:name="Colorful List Accent 2" w:uiPriority="72"/>
-    <w:lsdException w:name="Colorful Grid Accent 2" w:uiPriority="73"/>
-    <w:lsdException w:name="Light Shading Accent 3" w:uiPriority="60"/>
-    <w:lsdException w:name="Light List Accent 3" w:uiPriority="61"/>
-    <w:lsdException w:name="Light Grid Accent 3" w:uiPriority="62"/>
-    <w:lsdException w:name="Medium Shading 1 Accent 3" w:uiPriority="63"/>
-    <w:lsdException w:name="Medium Shading 2 Accent 3" w:uiPriority="64"/>
-    <w:lsdException w:name="Medium List 1 Accent 3" w:uiPriority="65"/>
-    <w:lsdException w:name="Medium List 2 Accent 3" w:uiPriority="66"/>
-    <w:lsdException w:name="Medium Grid 1 Accent 3" w:uiPriority="67"/>
-    <w:lsdException w:name="Medium Grid 2 Accent 3" w:uiPriority="68"/>
-    <w:lsdException w:name="Medium Grid 3 Accent 3" w:uiPriority="69"/>
-    <w:lsdException w:name="Dark List Accent 3" w:uiPriority="70"/>
-    <w:lsdException w:name="Colorful Shading Accent 3" w:uiPriority="71"/>
-    <w:lsdException w:name="Colorful List Accent 3" w:uiPriority="72"/>
-    <w:lsdException w:name="Colorful Grid Accent 3" w:uiPriority="73"/>
-    <w:lsdException w:name="Light Shading Accent 4" w:uiPriority="60"/>
-    <w:lsdException w:name="Light List Accent 4" w:uiPriority="61"/>
-    <w:lsdException w:name="Light Grid Accent 4" w:uiPriority="62"/>
-    <w:lsdException w:name="Medium Shading 1 Accent 4" w:uiPriority="63"/>
-    <w:lsdException w:name="Medium Shading 2 Accent 4" w:uiPriority="64"/>
-    <w:lsdException w:name="Medium List 1 Accent 4" w:uiPriority="65"/>
-    <w:lsdException w:name="Medium List 2 Accent 4" w:uiPriority="66"/>
-    <w:lsdException w:name="Medium Grid 1 Accent 4" w:uiPriority="67"/>
-    <w:lsdException w:name="Medium Grid 2 Accent 4" w:uiPriority="68"/>
-    <w:lsdException w:name="Medium Grid 3 Accent 4" w:uiPriority="69"/>
-    <w:lsdException w:name="Dark List Accent 4" w:uiPriority="70"/>
-    <w:lsdException w:name="Colorful Shading Accent 4" w:uiPriority="71"/>
-    <w:lsdException w:name="Colorful List Accent 4" w:uiPriority="72"/>
-    <w:lsdException w:name="Colorful Grid Accent 4" w:uiPriority="73"/>
-    <w:lsdException w:name="Light Shading Accent 5" w:uiPriority="60"/>
-    <w:lsdException w:name="Light List Accent 5" w:uiPriority="61"/>
-    <w:lsdException w:name="Light Grid Accent 5" w:uiPriority="62"/>
-    <w:lsdException w:name="Medium Shading 1 Accent 5" w:uiPriority="63"/>
-    <w:lsdException w:name="Medium Shading 2 Accent 5" w:uiPriority="64"/>
-    <w:lsdException w:name="Medium List 1 Accent 5" w:uiPriority="65"/>
-    <w:lsdException w:name="Medium List 2 Accent 5" w:uiPriority="66"/>
-    <w:lsdException w:name="Medium Grid 1 Accent 5" w:uiPriority="67"/>
-    <w:lsdException w:name="Medium Grid 2 Accent 5" w:uiPriority="68"/>
-    <w:lsdException w:name="Medium Grid 3 Accent 5" w:uiPriority="69"/>
-    <w:lsdException w:name="Dark List Accent 5" w:uiPriority="70"/>
-    <w:lsdException w:name="Colorful Shading Accent 5" w:uiPriority="71"/>
-    <w:lsdException w:name="Colorful List Accent 5" w:uiPriority="72"/>
-    <w:lsdException w:name="Colorful Grid Accent 5" w:uiPriority="73"/>
-    <w:lsdException w:name="Light Shading Accent 6" w:uiPriority="60"/>
-    <w:lsdException w:name="Light List Accent 6" w:uiPriority="61"/>
-    <w:lsdException w:name="Light Grid Accent 6" w:uiPriority="62"/>
-    <w:lsdException w:name="Medium Shading 1 Accent 6" w:uiPriority="63"/>
-    <w:lsdException w:name="Medium Shading 2 Accent 6" w:uiPriority="64"/>
-    <w:lsdException w:name="Medium List 1 Accent 6" w:uiPriority="65"/>
-    <w:lsdException w:name="Medium List 2 Accent 6" w:uiPriority="66"/>
-    <w:lsdException w:name="Medium Grid 1 Accent 6" w:uiPriority="67"/>
-    <w:lsdException w:name="Medium Grid 2 Accent 6" w:uiPriority="68"/>
-    <w:lsdException w:name="Medium Grid 3 Accent 6" w:uiPriority="69"/>
-    <w:lsdException w:name="Dark List Accent 6" w:uiPriority="70"/>
-    <w:lsdException w:name="Colorful Shading Accent 6" w:uiPriority="71"/>
-    <w:lsdException w:name="Colorful List Accent 6" w:uiPriority="72"/>
-    <w:lsdException w:name="Colorful Grid Accent 6" w:uiPriority="73"/>
-    <w:lsdException w:name="Subtle Emphasis" w:uiPriority="19" w:qFormat="1"/>
-    <w:lsdException w:name="Intense Emphasis" w:uiPriority="21" w:qFormat="1"/>
-    <w:lsdException w:name="Subtle Reference" w:uiPriority="31" w:qFormat="1"/>
-    <w:lsdException w:name="Intense Reference" w:uiPriority="32" w:qFormat="1"/>
-    <w:lsdException w:name="Book Title" w:uiPriority="33" w:qFormat="1"/>
-    <w:lsdException w:name="Bibliography" w:semiHidden="1" w:uiPriority="37" w:unhideWhenUsed="1"/>
-    <w:lsdException w:name="TOC Heading" w:semiHidden="1" w:uiPriority="39" w:unhideWhenUsed="1" w:qFormat="1"/>
-    <w:lsdException w:name="Plain Table 1" w:uiPriority="41"/>
-    <w:lsdException w:name="Plain Table 2" w:uiPriority="42"/>
-    <w:lsdException w:name="Plain Table 3" w:uiPriority="43"/>
-    <w:lsdException w:name="Plain Table 4" w:uiPriority="44"/>
-    <w:lsdException w:name="Plain Table 5" w:uiPriority="45"/>
-    <w:lsdException w:name="Grid Table Light" w:uiPriority="40"/>
-    <w:lsdException w:name="Grid Table 1 Light" w:uiPriority="46"/>
-    <w:lsdException w:name="Grid Table 2" w:uiPriority="47"/>
-    <w:lsdException w:name="Grid Table 3" w:uiPriority="48"/>
-    <w:lsdException w:name="Grid Table 4" w:uiPriority="49"/>
-    <w:lsdException w:name="Grid Table 5 Dark" w:uiPriority="50"/>
-    <w:lsdException w:name="Grid Table 6 Colorful" w:uiPriority="51"/>
-    <w:lsdException w:name="Grid Table 7 Colorful" w:uiPriority="52"/>
-    <w:lsdException w:name="Grid Table 1 Light Accent 1" w:uiPriority="46"/>
-    <w:lsdException w:name="Grid Table 2 Accent 1" w:uiPriority="47"/>
-    <w:lsdException w:name="Grid Table 3 Accent 1" w:uiPriority="48"/>
-    <w:lsdException w:name="Grid Table 4 Accent 1" w:uiPriority="49"/>
-    <w:lsdException w:name="Grid Table 5 Dark Accent 1" w:uiPriority="50"/>
-    <w:lsdException w:name="Grid Table 6 Colorful Accent 1" w:uiPriority="51"/>
-    <w:lsdException w:name="Grid Table 7 Colorful Accent 1" w:uiPriority="52"/>
-    <w:lsdException w:name="Grid Table 1 Light Accent 2" w:uiPriority="46"/>
-    <w:lsdException w:name="Grid Table 2 Accent 2" w:uiPriority="47"/>
-    <w:lsdException w:name="Grid Table 3 Accent 2" w:uiPriority="48"/>
-    <w:lsdException w:name="Grid Table 4 Accent 2" w:uiPriority="49"/>
-    <w:lsdException w:name="Grid Table 5 Dark Accent 2" w:uiPriority="50"/>
-    <w:lsdException w:name="Grid Table 6 Colorful Accent 2" w:uiPriority="51"/>
-    <w:lsdException w:name="Grid Table 7 Colorful Accent 2" w:uiPriority="52"/>
-    <w:lsdException w:name="Grid Table 1 Light Accent 3" w:uiPriority="46"/>
-    <w:lsdException w:name="Grid Table 2 Accent 3" w:uiPriority="47"/>
-    <w:lsdException w:name="Grid Table 3 Accent 3" w:uiPriority="48"/>
-    <w:lsdException w:name="Grid Table 4 Accent 3" w:uiPriority="49"/>
-    <w:lsdException w:name="Grid Table 5 Dark Accent 3" w:uiPriority="50"/>
-    <w:lsdException w:name="Grid Table 6 Colorful Accent 3" w:uiPriority="51"/>
-    <w:lsdException w:name="Grid Table 7 Colorful Accent 3" w:uiPriority="52"/>
-    <w:lsdException w:name="Grid Table 1 Light Accent 4" w:uiPriority="46"/>
-    <w:lsdException w:name="Grid Table 2 Accent 4" w:uiPriority="47"/>
-    <w:lsdException w:name="Grid Table 3 Accent 4" w:uiPriority="48"/>
-    <w:lsdException w:name="Grid Table 4 Accent 4" w:uiPriority="49"/>
-    <w:lsdException w:name="Grid Table 5 Dark Accent 4" w:uiPriority="50"/>
-    <w:lsdException w:name="Grid Table 6 Colorful Accent 4" w:uiPriority="51"/>
-    <w:lsdException w:name="Grid Table 7 Colorful Accent 4" w:uiPriority="52"/>
-    <w:lsdException w:name="Grid Table 1 Light Accent 5" w:uiPriority="46"/>
-    <w:lsdException w:name="Grid Table 2 Accent 5" w:uiPriority="47"/>
-    <w:lsdException w:name="Grid Table 3 Accent 5" w:uiPriority="48"/>
-    <w:lsdException w:name="Grid Table 4 Accent 5" w:uiPriority="49"/>
-    <w:lsdException w:name="Grid Table 5 Dark Accent 5" w:uiPriority="50"/>
-    <w:lsdException w:name="Grid Table 6 Colorful Accent 5" w:uiPriority="51"/>
-    <w:lsdException w:name="Grid Table 7 Colorful Accent 5" w:uiPriority="52"/>
-    <w:lsdException w:name="Grid Table 1 Light Accent 6" w:uiPriority="46"/>
-    <w:lsdException w:name="Grid Table 2 Accent 6" w:uiPriority="47"/>
-    <w:lsdException w:name="Grid Table 3 Accent 6" w:uiPriority="48"/>
-    <w:lsdException w:name="Grid Table 4 Accent 6" w:uiPriority="49"/>
-    <w:lsdException w:name="Grid Table 5 Dark Accent 6" w:uiPriority="50"/>
-    <w:lsdException w:name="Grid Table 6 Colorful Accent 6" w:uiPriority="51"/>
-    <w:lsdException w:name="Grid Table 7 Colorful Accent 6" w:uiPriority="52"/>
-    <w:lsdException w:name="List Table 1 Light" w:uiPriority="46"/>
-    <w:lsdException w:name="List Table 2" w:uiPriority="47"/>
-    <w:lsdException w:name="List Table 3" w:uiPriority="48"/>
-    <w:lsdException w:name="List Table 4" w:uiPriority="49"/>
-    <w:lsdException w:name="List Table 5 Dark" w:uiPriority="50"/>
-    <w:lsdException w:name="List Table 6 Colorful" w:uiPriority="51"/>
-    <w:lsdException w:name="List Table 7 Colorful" w:uiPriority="52"/>
-    <w:lsdException w:name="List Table 1 Light Accent 1" w:uiPriority="46"/>
-    <w:lsdException w:name="List Table 2 Accent 1" w:uiPriority="47"/>
-    <w:lsdException w:name="List Table 3 Accent 1" w:uiPriority="48"/>
-    <w:lsdException w:name="List Table 4 Accent 1" w:uiPriority="49"/>
-    <w:lsdException w:name="List Table 5 Dark Accent 1" w:uiPriority="50"/>
-    <w:lsdException w:name="List Table 6 Colorful Accent 1" w:uiPriority="51"/>
-    <w:lsdException w:name="List Table 7 Colorful Accent 1" w:uiPriority="52"/>
-    <w:lsdException w:name="List Table 1 Light Accent 2" w:uiPriority="46"/>
-    <w:lsdException w:name="List Table 2 Accent 2" w:uiPriority="47"/>
-    <w:lsdException w:name="List Table 3 Accent 2" w:uiPriority="48"/>
-    <w:lsdException w:name="List Table 4 Accent 2" w:uiPriority="49"/>
-    <w:lsdException w:name="List Table 5 Dark Accent 2" w:uiPriority="50"/>
-    <w:lsdException w:name="List Table 6 Colorful Accent 2" w:uiPriority="51"/>
-    <w:lsdException w:name="List Table 7 Colorful Accent 2" w:uiPriority="52"/>
-    <w:lsdException w:name="List Table 1 Light Accent 3" w:uiPriority="46"/>
-    <w:lsdException w:name="List Table 2 Accent 3" w:uiPriority="47"/>
-    <w:lsdException w:name="List Table 3 Accent 3" w:uiPriority="48"/>
-    <w:lsdException w:name="List Table 4 Accent 3" w:uiPriority="49"/>
-    <w:lsdException w:name="List Table 5 Dark Accent 3" w:uiPriority="50"/>
-    <w:lsdException w:name="List Table 6 Colorful Accent 3" w:uiPriority="51"/>
-    <w:lsdException w:name="List Table 7 Colorful Accent 3" w:uiPriority="52"/>
-    <w:lsdException w:name="List Table 1 Light Accent 4" w:uiPriority="46"/>
-    <w:lsdException w:name="List Table 2 Accent 4" w:uiPriority="47"/>
-    <w:lsdException w:name="List Table 3 Accent 4" w:uiPriority="48"/>
-    <w:lsdException w:name="List Table 4 Accent 4" w:uiPriority="49"/>
-    <w:lsdException w:name="List Table 5 Dark Accent 4" w:uiPriority="50"/>
-    <w:lsdException w:name="List Table 6 Colorful Accent 4" w:uiPriority="51"/>
-    <w:lsdException w:name="List Table 7 Colorful Accent 4" w:uiPriority="52"/>
-    <w:lsdException w:name="List Table 1 Light Accent 5" w:uiPriority="46"/>
-    <w:lsdException w:name="List Table 2 Accent 5" w:uiPriority="47"/>
-    <w:lsdException w:name="List Table 3 Accent 5" w:uiPriority="48"/>
-    <w:lsdException w:name="List Table 4 Accent 5" w:uiPriority="49"/>
-    <w:lsdException w:name="List Table 5 Dark Accent 5" w:uiPriority="50"/>
-    <w:lsdException w:name="List Table 6 Colorful Accent 5" w:uiPriority="51"/>
-    <w:lsdException w:name="List Table 7 Colorful Accent 5" w:uiPriority="52"/>
-    <w:lsdException w:name="List Table 1 Light Accent 6" w:uiPriority="46"/>
-    <w:lsdException w:name="List Table 2 Accent 6" w:uiPriority="47"/>
-    <w:lsdException w:name="List Table 3 Accent 6" w:uiPriority="48"/>
-    <w:lsdException w:name="List Table 4 Accent 6" w:uiPriority="49"/>
-    <w:lsdException w:name="List Table 5 Dark Accent 6" w:uiPriority="50"/>
-    <w:lsdException w:name="List Table 6 Colorful Accent 6" w:uiPriority="51"/>
-    <w:lsdException w:name="List Table 7 Colorful Accent 6" w:uiPriority="52"/>
+  <w:latentStyles w:defLockedState="0" w:defUIPriority="99" w:defSemiHidden="1" w:defUnhideWhenUsed="1" w:defQFormat="0" w:count="267">
+    <w:lsdException w:name="Normal" w:semiHidden="0" w:uiPriority="0" w:unhideWhenUsed="0" w:qFormat="1"/>
+    <w:lsdException w:name="heading 1" w:semiHidden="0" w:uiPriority="9" w:unhideWhenUsed="0" w:qFormat="1"/>
+    <w:lsdException w:name="heading 2" w:uiPriority="9" w:qFormat="1"/>
+    <w:lsdException w:name="heading 3" w:uiPriority="9" w:qFormat="1"/>
+    <w:lsdException w:name="heading 4" w:uiPriority="9" w:qFormat="1"/>
+    <w:lsdException w:name="heading 5" w:uiPriority="9" w:qFormat="1"/>
+    <w:lsdException w:name="heading 6" w:uiPriority="9" w:qFormat="1"/>
+    <w:lsdException w:name="heading 7" w:uiPriority="9" w:qFormat="1"/>
+    <w:lsdException w:name="heading 8" w:uiPriority="9" w:qFormat="1"/>
+    <w:lsdException w:name="heading 9" w:uiPriority="9" w:qFormat="1"/>
+    <w:lsdException w:name="toc 1" w:uiPriority="39"/>
+    <w:lsdException w:name="toc 2" w:uiPriority="39"/>
+    <w:lsdException w:name="toc 3" w:uiPriority="39"/>
+    <w:lsdException w:name="toc 4" w:uiPriority="39"/>
+    <w:lsdException w:name="toc 5" w:uiPriority="39"/>
+    <w:lsdException w:name="toc 6" w:uiPriority="39"/>
+    <w:lsdException w:name="toc 7" w:uiPriority="39"/>
+    <w:lsdException w:name="toc 8" w:uiPriority="39"/>
+    <w:lsdException w:name="toc 9" w:uiPriority="39"/>
+    <w:lsdException w:name="caption" w:uiPriority="35" w:qFormat="1"/>
+    <w:lsdException w:name="Title" w:semiHidden="0" w:uiPriority="10" w:unhideWhenUsed="0" w:qFormat="1"/>
+    <w:lsdException w:name="Default Paragraph Font" w:uiPriority="1"/>
+    <w:lsdException w:name="Subtitle" w:semiHidden="0" w:uiPriority="11" w:unhideWhenUsed="0" w:qFormat="1"/>
+    <w:lsdException w:name="Strong" w:semiHidden="0" w:uiPriority="22" w:unhideWhenUsed="0" w:qFormat="1"/>
+    <w:lsdException w:name="Emphasis" w:semiHidden="0" w:uiPriority="20" w:unhideWhenUsed="0" w:qFormat="1"/>
+    <w:lsdException w:name="Table Grid" w:semiHidden="0" w:uiPriority="39" w:unhideWhenUsed="0"/>
+    <w:lsdException w:name="Placeholder Text" w:unhideWhenUsed="0"/>
+    <w:lsdException w:name="No Spacing" w:semiHidden="0" w:uiPriority="1" w:unhideWhenUsed="0" w:qFormat="1"/>
+    <w:lsdException w:name="Light Shading" w:semiHidden="0" w:uiPriority="60" w:unhideWhenUsed="0"/>
+    <w:lsdException w:name="Light List" w:semiHidden="0" w:uiPriority="61" w:unhideWhenUsed="0"/>
+    <w:lsdException w:name="Light Grid" w:semiHidden="0" w:uiPriority="62" w:unhideWhenUsed="0"/>
+    <w:lsdException w:name="Medium Shading 1" w:semiHidden="0" w:uiPriority="63" w:unhideWhenUsed="0"/>
+    <w:lsdException w:name="Medium Shading 2" w:semiHidden="0" w:uiPriority="64" w:unhideWhenUsed="0"/>
+    <w:lsdException w:name="Medium List 1" w:semiHidden="0" w:uiPriority="65" w:unhideWhenUsed="0"/>
+    <w:lsdException w:name="Medium List 2" w:semiHidden="0" w:uiPriority="66" w:unhideWhenUsed="0"/>
+    <w:lsdException w:name="Medium Grid 1" w:semiHidden="0" w:uiPriority="67" w:unhideWhenUsed="0"/>
+    <w:lsdException w:name="Medium Grid 2" w:semiHidden="0" w:uiPriority="68" w:unhideWhenUsed="0"/>
+    <w:lsdException w:name="Medium Grid 3" w:semiHidden="0" w:uiPriority="69" w:unhideWhenUsed="0"/>
+    <w:lsdException w:name="Dark List" w:semiHidden="0" w:uiPriority="70" w:unhideWhenUsed="0"/>
+    <w:lsdException w:name="Colorful Shading" w:semiHidden="0" w:uiPriority="71" w:unhideWhenUsed="0"/>
+    <w:lsdException w:name="Colorful List" w:semiHidden="0" w:uiPriority="72" w:unhideWhenUsed="0"/>
+    <w:lsdException w:name="Colorful Grid" w:semiHidden="0" w:uiPriority="73" w:unhideWhenUsed="0"/>
+    <w:lsdException w:name="Light Shading Accent 1" w:semiHidden="0" w:uiPriority="60" w:unhideWhenUsed="0"/>
+    <w:lsdException w:name="Light List Accent 1" w:semiHidden="0" w:uiPriority="61" w:unhideWhenUsed="0"/>
+    <w:lsdException w:name="Light Grid Accent 1" w:semiHidden="0" w:uiPriority="62" w:unhideWhenUsed="0"/>
+    <w:lsdException w:name="Medium Shading 1 Accent 1" w:semiHidden="0" w:uiPriority="63" w:unhideWhenUsed="0"/>
+    <w:lsdException w:name="Medium Shading 2 Accent 1" w:semiHidden="0" w:uiPriority="64" w:unhideWhenUsed="0"/>
+    <w:lsdException w:name="Medium List 1 Accent 1" w:semiHidden="0" w:uiPriority="65" w:unhideWhenUsed="0"/>
+    <w:lsdException w:name="Revision" w:unhideWhenUsed="0"/>
+    <w:lsdException w:name="List Paragraph" w:semiHidden="0" w:uiPriority="34" w:unhideWhenUsed="0" w:qFormat="1"/>
+    <w:lsdException w:name="Quote" w:semiHidden="0" w:uiPriority="29" w:unhideWhenUsed="0" w:qFormat="1"/>
+    <w:lsdException w:name="Intense Quote" w:semiHidden="0" w:uiPriority="30" w:unhideWhenUsed="0" w:qFormat="1"/>
+    <w:lsdException w:name="Medium List 2 Accent 1" w:semiHidden="0" w:uiPriority="66" w:unhideWhenUsed="0"/>
+    <w:lsdException w:name="Medium Grid 1 Accent 1" w:semiHidden="0" w:uiPriority="67" w:unhideWhenUsed="0"/>
+    <w:lsdException w:name="Medium Grid 2 Accent 1" w:semiHidden="0" w:uiPriority="68" w:unhideWhenUsed="0"/>
+    <w:lsdException w:name="Medium Grid 3 Accent 1" w:semiHidden="0" w:uiPriority="69" w:unhideWhenUsed="0"/>
+    <w:lsdException w:name="Dark List Accent 1" w:semiHidden="0" w:uiPriority="70" w:unhideWhenUsed="0"/>
+    <w:lsdException w:name="Colorful Shading Accent 1" w:semiHidden="0" w:uiPriority="71" w:unhideWhenUsed="0"/>
+    <w:lsdException w:name="Colorful List Accent 1" w:semiHidden="0" w:uiPriority="72" w:unhideWhenUsed="0"/>
+    <w:lsdException w:name="Colorful Grid Accent 1" w:semiHidden="0" w:uiPriority="73" w:unhideWhenUsed="0"/>
+    <w:lsdException w:name="Light Shading Accent 2" w:semiHidden="0" w:uiPriority="60" w:unhideWhenUsed="0"/>
+    <w:lsdException w:name="Light List Accent 2" w:semiHidden="0" w:uiPriority="61" w:unhideWhenUsed="0"/>
+    <w:lsdException w:name="Light Grid Accent 2" w:semiHidden="0" w:uiPriority="62" w:unhideWhenUsed="0"/>
+    <w:lsdException w:name="Medium Shading 1 Accent 2" w:semiHidden="0" w:uiPriority="63" w:unhideWhenUsed="0"/>
+    <w:lsdException w:name="Medium Shading 2 Accent 2" w:semiHidden="0" w:uiPriority="64" w:unhideWhenUsed="0"/>
+    <w:lsdException w:name="Medium List 1 Accent 2" w:semiHidden="0" w:uiPriority="65" w:unhideWhenUsed="0"/>
+    <w:lsdException w:name="Medium List 2 Accent 2" w:semiHidden="0" w:uiPriority="66" w:unhideWhenUsed="0"/>
+    <w:lsdException w:name="Medium Grid 1 Accent 2" w:semiHidden="0" w:uiPriority="67" w:unhideWhenUsed="0"/>
+    <w:lsdException w:name="Medium Grid 2 Accent 2" w:semiHidden="0" w:uiPriority="68" w:unhideWhenUsed="0"/>
+    <w:lsdException w:name="Medium Grid 3 Accent 2" w:semiHidden="0" w:uiPriority="69" w:unhideWhenUsed="0"/>
+    <w:lsdException w:name="Dark List Accent 2" w:semiHidden="0" w:uiPriority="70" w:unhideWhenUsed="0"/>
+    <w:lsdException w:name="Colorful Shading Accent 2" w:semiHidden="0" w:uiPriority="71" w:unhideWhenUsed="0"/>
+    <w:lsdException w:name="Colorful List Accent 2" w:semiHidden="0" w:uiPriority="72" w:unhideWhenUsed="0"/>
+    <w:lsdException w:name="Colorful Grid Accent 2" w:semiHidden="0" w:uiPriority="73" w:unhideWhenUsed="0"/>
+    <w:lsdException w:name="Light Shading Accent 3" w:semiHidden="0" w:uiPriority="60" w:unhideWhenUsed="0"/>
+    <w:lsdException w:name="Light List Accent 3" w:semiHidden="0" w:uiPriority="61" w:unhideWhenUsed="0"/>
+    <w:lsdException w:name="Light Grid Accent 3" w:semiHidden="0" w:uiPriority="62" w:unhideWhenUsed="0"/>
+    <w:lsdException w:name="Medium Shading 1 Accent 3" w:semiHidden="0" w:uiPriority="63" w:unhideWhenUsed="0"/>
+    <w:lsdException w:name="Medium Shading 2 Accent 3" w:semiHidden="0" w:uiPriority="64" w:unhideWhenUsed="0"/>
+    <w:lsdException w:name="Medium List 1 Accent 3" w:semiHidden="0" w:uiPriority="65" w:unhideWhenUsed="0"/>
+    <w:lsdException w:name="Medium List 2 Accent 3" w:semiHidden="0" w:uiPriority="66" w:unhideWhenUsed="0"/>
+    <w:lsdException w:name="Medium Grid 1 Accent 3" w:semiHidden="0" w:uiPriority="67" w:unhideWhenUsed="0"/>
+    <w:lsdException w:name="Medium Grid 2 Accent 3" w:semiHidden="0" w:uiPriority="68" w:unhideWhenUsed="0"/>
+    <w:lsdException w:name="Medium Grid 3 Accent 3" w:semiHidden="0" w:uiPriority="69" w:unhideWhenUsed="0"/>
+    <w:lsdException w:name="Dark List Accent 3" w:semiHidden="0" w:uiPriority="70" w:unhideWhenUsed="0"/>
+    <w:lsdException w:name="Colorful Shading Accent 3" w:semiHidden="0" w:uiPriority="71" w:unhideWhenUsed="0"/>
+    <w:lsdException w:name="Colorful List Accent 3" w:semiHidden="0" w:uiPriority="72" w:unhideWhenUsed="0"/>
+    <w:lsdException w:name="Colorful Grid Accent 3" w:semiHidden="0" w:uiPriority="73" w:unhideWhenUsed="0"/>
+    <w:lsdException w:name="Light Shading Accent 4" w:semiHidden="0" w:uiPriority="60" w:unhideWhenUsed="0"/>
+    <w:lsdException w:name="Light List Accent 4" w:semiHidden="0" w:uiPriority="61" w:unhideWhenUsed="0"/>
+    <w:lsdException w:name="Light Grid Accent 4" w:semiHidden="0" w:uiPriority="62" w:unhideWhenUsed="0"/>
+    <w:lsdException w:name="Medium Shading 1 Accent 4" w:semiHidden="0" w:uiPriority="63" w:unhideWhenUsed="0"/>
+    <w:lsdException w:name="Medium Shading 2 Accent 4" w:semiHidden="0" w:uiPriority="64" w:unhideWhenUsed="0"/>
+    <w:lsdException w:name="Medium List 1 Accent 4" w:semiHidden="0" w:uiPriority="65" w:unhideWhenUsed="0"/>
+    <w:lsdException w:name="Medium List 2 Accent 4" w:semiHidden="0" w:uiPriority="66" w:unhideWhenUsed="0"/>
+    <w:lsdException w:name="Medium Grid 1 Accent 4" w:semiHidden="0" w:uiPriority="67" w:unhideWhenUsed="0"/>
+    <w:lsdException w:name="Medium Grid 2 Accent 4" w:semiHidden="0" w:uiPriority="68" w:unhideWhenUsed="0"/>
+    <w:lsdException w:name="Medium Grid 3 Accent 4" w:semiHidden="0" w:uiPriority="69" w:unhideWhenUsed="0"/>
+    <w:lsdException w:name="Dark List Accent 4" w:semiHidden="0" w:uiPriority="70" w:unhideWhenUsed="0"/>
+    <w:lsdException w:name="Colorful Shading Accent 4" w:semiHidden="0" w:uiPriority="71" w:unhideWhenUsed="0"/>
+    <w:lsdException w:name="Colorful List Accent 4" w:semiHidden="0" w:uiPriority="72" w:unhideWhenUsed="0"/>
+    <w:lsdException w:name="Colorful Grid Accent 4" w:semiHidden="0" w:uiPriority="73" w:unhideWhenUsed="0"/>
+    <w:lsdException w:name="Light Shading Accent 5" w:semiHidden="0" w:uiPriority="60" w:unhideWhenUsed="0"/>
+    <w:lsdException w:name="Light List Accent 5" w:semiHidden="0" w:uiPriority="61" w:unhideWhenUsed="0"/>
+    <w:lsdException w:name="Light Grid Accent 5" w:semiHidden="0" w:uiPriority="62" w:unhideWhenUsed="0"/>
+    <w:lsdException w:name="Medium Shading 1 Accent 5" w:semiHidden="0" w:uiPriority="63" w:unhideWhenUsed="0"/>
+    <w:lsdException w:name="Medium Shading 2 Accent 5" w:semiHidden="0" w:uiPriority="64" w:unhideWhenUsed="0"/>
+    <w:lsdException w:name="Medium List 1 Accent 5" w:semiHidden="0" w:uiPriority="65" w:unhideWhenUsed="0"/>
+    <w:lsdException w:name="Medium List 2 Accent 5" w:semiHidden="0" w:uiPriority="66" w:unhideWhenUsed="0"/>
+    <w:lsdException w:name="Medium Grid 1 Accent 5" w:semiHidden="0" w:uiPriority="67" w:unhideWhenUsed="0"/>
+    <w:lsdException w:name="Medium Grid 2 Accent 5" w:semiHidden="0" w:uiPriority="68" w:unhideWhenUsed="0"/>
+    <w:lsdException w:name="Medium Grid 3 Accent 5" w:semiHidden="0" w:uiPriority="69" w:unhideWhenUsed="0"/>
+    <w:lsdException w:name="Dark List Accent 5" w:semiHidden="0" w:uiPriority="70" w:unhideWhenUsed="0"/>
+    <w:lsdException w:name="Colorful Shading Accent 5" w:semiHidden="0" w:uiPriority="71" w:unhideWhenUsed="0"/>
+    <w:lsdException w:name="Colorful List Accent 5" w:semiHidden="0" w:uiPriority="72" w:unhideWhenUsed="0"/>
+    <w:lsdException w:name="Colorful Grid Accent 5" w:semiHidden="0" w:uiPriority="73" w:unhideWhenUsed="0"/>
+    <w:lsdException w:name="Light Shading Accent 6" w:semiHidden="0" w:uiPriority="60" w:unhideWhenUsed="0"/>
+    <w:lsdException w:name="Light List Accent 6" w:semiHidden="0" w:uiPriority="61" w:unhideWhenUsed="0"/>
+    <w:lsdException w:name="Light Grid Accent 6" w:semiHidden="0" w:uiPriority="62" w:unhideWhenUsed="0"/>
+    <w:lsdException w:name="Medium Shading 1 Accent 6" w:semiHidden="0" w:uiPriority="63" w:unhideWhenUsed="0"/>
+    <w:lsdException w:name="Medium Shading 2 Accent 6" w:semiHidden="0" w:uiPriority="64" w:unhideWhenUsed="0"/>
+    <w:lsdException w:name="Medium List 1 Accent 6" w:semiHidden="0" w:uiPriority="65" w:unhideWhenUsed="0"/>
+    <w:lsdException w:name="Medium List 2 Accent 6" w:semiHidden="0" w:uiPriority="66" w:unhideWhenUsed="0"/>
+    <w:lsdException w:name="Medium Grid 1 Accent 6" w:semiHidden="0" w:uiPriority="67" w:unhideWhenUsed="0"/>
+    <w:lsdException w:name="Medium Grid 2 Accent 6" w:semiHidden="0" w:uiPriority="68" w:unhideWhenUsed="0"/>
+    <w:lsdException w:name="Medium Grid 3 Accent 6" w:semiHidden="0" w:uiPriority="69" w:unhideWhenUsed="0"/>
+    <w:lsdException w:name="Dark List Accent 6" w:semiHidden="0" w:uiPriority="70" w:unhideWhenUsed="0"/>
+    <w:lsdException w:name="Colorful Shading Accent 6" w:semiHidden="0" w:uiPriority="71" w:unhideWhenUsed="0"/>
+    <w:lsdException w:name="Colorful List Accent 6" w:semiHidden="0" w:uiPriority="72" w:unhideWhenUsed="0"/>
+    <w:lsdException w:name="Colorful Grid Accent 6" w:semiHidden="0" w:uiPriority="73" w:unhideWhenUsed="0"/>
+    <w:lsdException w:name="Subtle Emphasis" w:semiHidden="0" w:uiPriority="19" w:unhideWhenUsed="0" w:qFormat="1"/>
+    <w:lsdException w:name="Intense Emphasis" w:semiHidden="0" w:uiPriority="21" w:unhideWhenUsed="0" w:qFormat="1"/>
+    <w:lsdException w:name="Subtle Reference" w:semiHidden="0" w:uiPriority="31" w:unhideWhenUsed="0" w:qFormat="1"/>
+    <w:lsdException w:name="Intense Reference" w:semiHidden="0" w:uiPriority="32" w:unhideWhenUsed="0" w:qFormat="1"/>
+    <w:lsdException w:name="Book Title" w:semiHidden="0" w:uiPriority="33" w:unhideWhenUsed="0" w:qFormat="1"/>
+    <w:lsdException w:name="Bibliography" w:uiPriority="37"/>
+    <w:lsdException w:name="TOC Heading" w:uiPriority="39" w:qFormat="1"/>
   </w:latentStyles>
   <w:style w:type="paragraph" w:default="1" w:styleId="Normal">
     <w:name w:val="Normal"/>
@@ -1710,7 +2142,7 @@
       </w:tblCellMar>
     </w:tblPr>
   </w:style>
-  <w:style w:type="paragraph" w:styleId="Puesto">
+  <w:style w:type="paragraph" w:styleId="Ttulo">
     <w:name w:val="Title"/>
     <w:basedOn w:val="Normal"/>
     <w:next w:val="Normal"/>
@@ -1749,6 +2181,12 @@
     <w:tblPr>
       <w:tblStyleRowBandSize w:val="1"/>
       <w:tblStyleColBandSize w:val="1"/>
+      <w:tblCellMar>
+        <w:top w:w="0" w:type="dxa"/>
+        <w:left w:w="0" w:type="dxa"/>
+        <w:bottom w:w="0" w:type="dxa"/>
+        <w:right w:w="0" w:type="dxa"/>
+      </w:tblCellMar>
     </w:tblPr>
   </w:style>
   <w:style w:type="table" w:customStyle="1" w:styleId="a0">
@@ -1756,6 +2194,12 @@
     <w:tblPr>
       <w:tblStyleRowBandSize w:val="1"/>
       <w:tblStyleColBandSize w:val="1"/>
+      <w:tblCellMar>
+        <w:top w:w="0" w:type="dxa"/>
+        <w:left w:w="0" w:type="dxa"/>
+        <w:bottom w:w="0" w:type="dxa"/>
+        <w:right w:w="0" w:type="dxa"/>
+      </w:tblCellMar>
     </w:tblPr>
   </w:style>
   <w:style w:type="table" w:customStyle="1" w:styleId="a1">
@@ -1763,6 +2207,457 @@
     <w:tblPr>
       <w:tblStyleRowBandSize w:val="1"/>
       <w:tblStyleColBandSize w:val="1"/>
+      <w:tblCellMar>
+        <w:top w:w="0" w:type="dxa"/>
+        <w:left w:w="0" w:type="dxa"/>
+        <w:bottom w:w="0" w:type="dxa"/>
+        <w:right w:w="0" w:type="dxa"/>
+      </w:tblCellMar>
+    </w:tblPr>
+  </w:style>
+  <w:style w:type="paragraph" w:styleId="Encabezado">
+    <w:name w:val="header"/>
+    <w:basedOn w:val="Normal"/>
+    <w:link w:val="EncabezadoCar"/>
+    <w:uiPriority w:val="99"/>
+    <w:unhideWhenUsed/>
+    <w:rsid w:val="00E929A9"/>
+    <w:pPr>
+      <w:tabs>
+        <w:tab w:val="center" w:pos="4252"/>
+        <w:tab w:val="right" w:pos="8504"/>
+      </w:tabs>
+      <w:spacing w:line="240" w:lineRule="auto"/>
+    </w:pPr>
+  </w:style>
+  <w:style w:type="character" w:customStyle="1" w:styleId="EncabezadoCar">
+    <w:name w:val="Encabezado Car"/>
+    <w:basedOn w:val="Fuentedeprrafopredeter"/>
+    <w:link w:val="Encabezado"/>
+    <w:uiPriority w:val="99"/>
+    <w:rsid w:val="00E929A9"/>
+  </w:style>
+  <w:style w:type="paragraph" w:styleId="Piedepgina">
+    <w:name w:val="footer"/>
+    <w:basedOn w:val="Normal"/>
+    <w:link w:val="PiedepginaCar"/>
+    <w:uiPriority w:val="99"/>
+    <w:unhideWhenUsed/>
+    <w:rsid w:val="00E929A9"/>
+    <w:pPr>
+      <w:tabs>
+        <w:tab w:val="center" w:pos="4252"/>
+        <w:tab w:val="right" w:pos="8504"/>
+      </w:tabs>
+      <w:spacing w:line="240" w:lineRule="auto"/>
+    </w:pPr>
+  </w:style>
+  <w:style w:type="character" w:customStyle="1" w:styleId="PiedepginaCar">
+    <w:name w:val="Pie de página Car"/>
+    <w:basedOn w:val="Fuentedeprrafopredeter"/>
+    <w:link w:val="Piedepgina"/>
+    <w:uiPriority w:val="99"/>
+    <w:rsid w:val="00E929A9"/>
+  </w:style>
+  <w:style w:type="paragraph" w:styleId="Prrafodelista">
+    <w:name w:val="List Paragraph"/>
+    <w:basedOn w:val="Normal"/>
+    <w:uiPriority w:val="34"/>
+    <w:qFormat/>
+    <w:rsid w:val="00441217"/>
+    <w:pPr>
+      <w:ind w:left="720"/>
+      <w:contextualSpacing/>
+    </w:pPr>
+  </w:style>
+  <w:style w:type="character" w:styleId="Hipervnculo">
+    <w:name w:val="Hyperlink"/>
+    <w:basedOn w:val="Fuentedeprrafopredeter"/>
+    <w:uiPriority w:val="99"/>
+    <w:unhideWhenUsed/>
+    <w:rsid w:val="002848E7"/>
+    <w:rPr>
+      <w:color w:val="0563C1" w:themeColor="hyperlink"/>
+      <w:u w:val="single"/>
+    </w:rPr>
+  </w:style>
+</w:styles>
+</file>
+
+<file path=word/stylesWithEffects.xml><?xml version="1.0" encoding="utf-8"?>
+<w:styles xmlns:wpc="http://schemas.microsoft.com/office/word/2010/wordprocessingCanvas" xmlns:mc="http://schemas.openxmlformats.org/markup-compatibility/2006" xmlns:o="urn:schemas-microsoft-com:office:office" xmlns:r="http://schemas.openxmlformats.org/officeDocument/2006/relationships" xmlns:m="http://schemas.openxmlformats.org/officeDocument/2006/math" xmlns:v="urn:schemas-microsoft-com:vml" xmlns:wp14="http://schemas.microsoft.com/office/word/2010/wordprocessingDrawing" xmlns:wp="http://schemas.openxmlformats.org/drawingml/2006/wordprocessingDrawing" xmlns:w10="urn:schemas-microsoft-com:office:word" xmlns:w="http://schemas.openxmlformats.org/wordprocessingml/2006/main" xmlns:w14="http://schemas.microsoft.com/office/word/2010/wordml" xmlns:wpg="http://schemas.microsoft.com/office/word/2010/wordprocessingGroup" xmlns:wpi="http://schemas.microsoft.com/office/word/2010/wordprocessingInk" xmlns:wne="http://schemas.microsoft.com/office/word/2006/wordml" xmlns:wps="http://schemas.microsoft.com/office/word/2010/wordprocessingShape" mc:Ignorable="w14 wp14">
+  <w:docDefaults>
+    <w:rPrDefault>
+      <w:rPr>
+        <w:rFonts w:ascii="Arial" w:eastAsia="Arial" w:hAnsi="Arial" w:cs="Arial"/>
+        <w:color w:val="000000"/>
+        <w:sz w:val="22"/>
+        <w:szCs w:val="22"/>
+        <w:lang w:val="es-ES" w:eastAsia="es-ES" w:bidi="ar-SA"/>
+      </w:rPr>
+    </w:rPrDefault>
+    <w:pPrDefault>
+      <w:pPr>
+        <w:spacing w:line="276" w:lineRule="auto"/>
+        <w:jc w:val="center"/>
+      </w:pPr>
+    </w:pPrDefault>
+  </w:docDefaults>
+  <w:latentStyles w:defLockedState="0" w:defUIPriority="99" w:defSemiHidden="1" w:defUnhideWhenUsed="1" w:defQFormat="0" w:count="267">
+    <w:lsdException w:name="Normal" w:semiHidden="0" w:uiPriority="0" w:unhideWhenUsed="0" w:qFormat="1"/>
+    <w:lsdException w:name="heading 1" w:semiHidden="0" w:uiPriority="9" w:unhideWhenUsed="0" w:qFormat="1"/>
+    <w:lsdException w:name="heading 2" w:uiPriority="9" w:qFormat="1"/>
+    <w:lsdException w:name="heading 3" w:uiPriority="9" w:qFormat="1"/>
+    <w:lsdException w:name="heading 4" w:uiPriority="9" w:qFormat="1"/>
+    <w:lsdException w:name="heading 5" w:uiPriority="9" w:qFormat="1"/>
+    <w:lsdException w:name="heading 6" w:uiPriority="9" w:qFormat="1"/>
+    <w:lsdException w:name="heading 7" w:uiPriority="9" w:qFormat="1"/>
+    <w:lsdException w:name="heading 8" w:uiPriority="9" w:qFormat="1"/>
+    <w:lsdException w:name="heading 9" w:uiPriority="9" w:qFormat="1"/>
+    <w:lsdException w:name="toc 1" w:uiPriority="39"/>
+    <w:lsdException w:name="toc 2" w:uiPriority="39"/>
+    <w:lsdException w:name="toc 3" w:uiPriority="39"/>
+    <w:lsdException w:name="toc 4" w:uiPriority="39"/>
+    <w:lsdException w:name="toc 5" w:uiPriority="39"/>
+    <w:lsdException w:name="toc 6" w:uiPriority="39"/>
+    <w:lsdException w:name="toc 7" w:uiPriority="39"/>
+    <w:lsdException w:name="toc 8" w:uiPriority="39"/>
+    <w:lsdException w:name="toc 9" w:uiPriority="39"/>
+    <w:lsdException w:name="caption" w:uiPriority="35" w:qFormat="1"/>
+    <w:lsdException w:name="Title" w:semiHidden="0" w:uiPriority="10" w:unhideWhenUsed="0" w:qFormat="1"/>
+    <w:lsdException w:name="Default Paragraph Font" w:uiPriority="1"/>
+    <w:lsdException w:name="Subtitle" w:semiHidden="0" w:uiPriority="11" w:unhideWhenUsed="0" w:qFormat="1"/>
+    <w:lsdException w:name="Strong" w:semiHidden="0" w:uiPriority="22" w:unhideWhenUsed="0" w:qFormat="1"/>
+    <w:lsdException w:name="Emphasis" w:semiHidden="0" w:uiPriority="20" w:unhideWhenUsed="0" w:qFormat="1"/>
+    <w:lsdException w:name="Table Grid" w:semiHidden="0" w:uiPriority="39" w:unhideWhenUsed="0"/>
+    <w:lsdException w:name="Placeholder Text" w:unhideWhenUsed="0"/>
+    <w:lsdException w:name="No Spacing" w:semiHidden="0" w:uiPriority="1" w:unhideWhenUsed="0" w:qFormat="1"/>
+    <w:lsdException w:name="Light Shading" w:semiHidden="0" w:uiPriority="60" w:unhideWhenUsed="0"/>
+    <w:lsdException w:name="Light List" w:semiHidden="0" w:uiPriority="61" w:unhideWhenUsed="0"/>
+    <w:lsdException w:name="Light Grid" w:semiHidden="0" w:uiPriority="62" w:unhideWhenUsed="0"/>
+    <w:lsdException w:name="Medium Shading 1" w:semiHidden="0" w:uiPriority="63" w:unhideWhenUsed="0"/>
+    <w:lsdException w:name="Medium Shading 2" w:semiHidden="0" w:uiPriority="64" w:unhideWhenUsed="0"/>
+    <w:lsdException w:name="Medium List 1" w:semiHidden="0" w:uiPriority="65" w:unhideWhenUsed="0"/>
+    <w:lsdException w:name="Medium List 2" w:semiHidden="0" w:uiPriority="66" w:unhideWhenUsed="0"/>
+    <w:lsdException w:name="Medium Grid 1" w:semiHidden="0" w:uiPriority="67" w:unhideWhenUsed="0"/>
+    <w:lsdException w:name="Medium Grid 2" w:semiHidden="0" w:uiPriority="68" w:unhideWhenUsed="0"/>
+    <w:lsdException w:name="Medium Grid 3" w:semiHidden="0" w:uiPriority="69" w:unhideWhenUsed="0"/>
+    <w:lsdException w:name="Dark List" w:semiHidden="0" w:uiPriority="70" w:unhideWhenUsed="0"/>
+    <w:lsdException w:name="Colorful Shading" w:semiHidden="0" w:uiPriority="71" w:unhideWhenUsed="0"/>
+    <w:lsdException w:name="Colorful List" w:semiHidden="0" w:uiPriority="72" w:unhideWhenUsed="0"/>
+    <w:lsdException w:name="Colorful Grid" w:semiHidden="0" w:uiPriority="73" w:unhideWhenUsed="0"/>
+    <w:lsdException w:name="Light Shading Accent 1" w:semiHidden="0" w:uiPriority="60" w:unhideWhenUsed="0"/>
+    <w:lsdException w:name="Light List Accent 1" w:semiHidden="0" w:uiPriority="61" w:unhideWhenUsed="0"/>
+    <w:lsdException w:name="Light Grid Accent 1" w:semiHidden="0" w:uiPriority="62" w:unhideWhenUsed="0"/>
+    <w:lsdException w:name="Medium Shading 1 Accent 1" w:semiHidden="0" w:uiPriority="63" w:unhideWhenUsed="0"/>
+    <w:lsdException w:name="Medium Shading 2 Accent 1" w:semiHidden="0" w:uiPriority="64" w:unhideWhenUsed="0"/>
+    <w:lsdException w:name="Medium List 1 Accent 1" w:semiHidden="0" w:uiPriority="65" w:unhideWhenUsed="0"/>
+    <w:lsdException w:name="Revision" w:unhideWhenUsed="0"/>
+    <w:lsdException w:name="List Paragraph" w:semiHidden="0" w:uiPriority="34" w:unhideWhenUsed="0" w:qFormat="1"/>
+    <w:lsdException w:name="Quote" w:semiHidden="0" w:uiPriority="29" w:unhideWhenUsed="0" w:qFormat="1"/>
+    <w:lsdException w:name="Intense Quote" w:semiHidden="0" w:uiPriority="30" w:unhideWhenUsed="0" w:qFormat="1"/>
+    <w:lsdException w:name="Medium List 2 Accent 1" w:semiHidden="0" w:uiPriority="66" w:unhideWhenUsed="0"/>
+    <w:lsdException w:name="Medium Grid 1 Accent 1" w:semiHidden="0" w:uiPriority="67" w:unhideWhenUsed="0"/>
+    <w:lsdException w:name="Medium Grid 2 Accent 1" w:semiHidden="0" w:uiPriority="68" w:unhideWhenUsed="0"/>
+    <w:lsdException w:name="Medium Grid 3 Accent 1" w:semiHidden="0" w:uiPriority="69" w:unhideWhenUsed="0"/>
+    <w:lsdException w:name="Dark List Accent 1" w:semiHidden="0" w:uiPriority="70" w:unhideWhenUsed="0"/>
+    <w:lsdException w:name="Colorful Shading Accent 1" w:semiHidden="0" w:uiPriority="71" w:unhideWhenUsed="0"/>
+    <w:lsdException w:name="Colorful List Accent 1" w:semiHidden="0" w:uiPriority="72" w:unhideWhenUsed="0"/>
+    <w:lsdException w:name="Colorful Grid Accent 1" w:semiHidden="0" w:uiPriority="73" w:unhideWhenUsed="0"/>
+    <w:lsdException w:name="Light Shading Accent 2" w:semiHidden="0" w:uiPriority="60" w:unhideWhenUsed="0"/>
+    <w:lsdException w:name="Light List Accent 2" w:semiHidden="0" w:uiPriority="61" w:unhideWhenUsed="0"/>
+    <w:lsdException w:name="Light Grid Accent 2" w:semiHidden="0" w:uiPriority="62" w:unhideWhenUsed="0"/>
+    <w:lsdException w:name="Medium Shading 1 Accent 2" w:semiHidden="0" w:uiPriority="63" w:unhideWhenUsed="0"/>
+    <w:lsdException w:name="Medium Shading 2 Accent 2" w:semiHidden="0" w:uiPriority="64" w:unhideWhenUsed="0"/>
+    <w:lsdException w:name="Medium List 1 Accent 2" w:semiHidden="0" w:uiPriority="65" w:unhideWhenUsed="0"/>
+    <w:lsdException w:name="Medium List 2 Accent 2" w:semiHidden="0" w:uiPriority="66" w:unhideWhenUsed="0"/>
+    <w:lsdException w:name="Medium Grid 1 Accent 2" w:semiHidden="0" w:uiPriority="67" w:unhideWhenUsed="0"/>
+    <w:lsdException w:name="Medium Grid 2 Accent 2" w:semiHidden="0" w:uiPriority="68" w:unhideWhenUsed="0"/>
+    <w:lsdException w:name="Medium Grid 3 Accent 2" w:semiHidden="0" w:uiPriority="69" w:unhideWhenUsed="0"/>
+    <w:lsdException w:name="Dark List Accent 2" w:semiHidden="0" w:uiPriority="70" w:unhideWhenUsed="0"/>
+    <w:lsdException w:name="Colorful Shading Accent 2" w:semiHidden="0" w:uiPriority="71" w:unhideWhenUsed="0"/>
+    <w:lsdException w:name="Colorful List Accent 2" w:semiHidden="0" w:uiPriority="72" w:unhideWhenUsed="0"/>
+    <w:lsdException w:name="Colorful Grid Accent 2" w:semiHidden="0" w:uiPriority="73" w:unhideWhenUsed="0"/>
+    <w:lsdException w:name="Light Shading Accent 3" w:semiHidden="0" w:uiPriority="60" w:unhideWhenUsed="0"/>
+    <w:lsdException w:name="Light List Accent 3" w:semiHidden="0" w:uiPriority="61" w:unhideWhenUsed="0"/>
+    <w:lsdException w:name="Light Grid Accent 3" w:semiHidden="0" w:uiPriority="62" w:unhideWhenUsed="0"/>
+    <w:lsdException w:name="Medium Shading 1 Accent 3" w:semiHidden="0" w:uiPriority="63" w:unhideWhenUsed="0"/>
+    <w:lsdException w:name="Medium Shading 2 Accent 3" w:semiHidden="0" w:uiPriority="64" w:unhideWhenUsed="0"/>
+    <w:lsdException w:name="Medium List 1 Accent 3" w:semiHidden="0" w:uiPriority="65" w:unhideWhenUsed="0"/>
+    <w:lsdException w:name="Medium List 2 Accent 3" w:semiHidden="0" w:uiPriority="66" w:unhideWhenUsed="0"/>
+    <w:lsdException w:name="Medium Grid 1 Accent 3" w:semiHidden="0" w:uiPriority="67" w:unhideWhenUsed="0"/>
+    <w:lsdException w:name="Medium Grid 2 Accent 3" w:semiHidden="0" w:uiPriority="68" w:unhideWhenUsed="0"/>
+    <w:lsdException w:name="Medium Grid 3 Accent 3" w:semiHidden="0" w:uiPriority="69" w:unhideWhenUsed="0"/>
+    <w:lsdException w:name="Dark List Accent 3" w:semiHidden="0" w:uiPriority="70" w:unhideWhenUsed="0"/>
+    <w:lsdException w:name="Colorful Shading Accent 3" w:semiHidden="0" w:uiPriority="71" w:unhideWhenUsed="0"/>
+    <w:lsdException w:name="Colorful List Accent 3" w:semiHidden="0" w:uiPriority="72" w:unhideWhenUsed="0"/>
+    <w:lsdException w:name="Colorful Grid Accent 3" w:semiHidden="0" w:uiPriority="73" w:unhideWhenUsed="0"/>
+    <w:lsdException w:name="Light Shading Accent 4" w:semiHidden="0" w:uiPriority="60" w:unhideWhenUsed="0"/>
+    <w:lsdException w:name="Light List Accent 4" w:semiHidden="0" w:uiPriority="61" w:unhideWhenUsed="0"/>
+    <w:lsdException w:name="Light Grid Accent 4" w:semiHidden="0" w:uiPriority="62" w:unhideWhenUsed="0"/>
+    <w:lsdException w:name="Medium Shading 1 Accent 4" w:semiHidden="0" w:uiPriority="63" w:unhideWhenUsed="0"/>
+    <w:lsdException w:name="Medium Shading 2 Accent 4" w:semiHidden="0" w:uiPriority="64" w:unhideWhenUsed="0"/>
+    <w:lsdException w:name="Medium List 1 Accent 4" w:semiHidden="0" w:uiPriority="65" w:unhideWhenUsed="0"/>
+    <w:lsdException w:name="Medium List 2 Accent 4" w:semiHidden="0" w:uiPriority="66" w:unhideWhenUsed="0"/>
+    <w:lsdException w:name="Medium Grid 1 Accent 4" w:semiHidden="0" w:uiPriority="67" w:unhideWhenUsed="0"/>
+    <w:lsdException w:name="Medium Grid 2 Accent 4" w:semiHidden="0" w:uiPriority="68" w:unhideWhenUsed="0"/>
+    <w:lsdException w:name="Medium Grid 3 Accent 4" w:semiHidden="0" w:uiPriority="69" w:unhideWhenUsed="0"/>
+    <w:lsdException w:name="Dark List Accent 4" w:semiHidden="0" w:uiPriority="70" w:unhideWhenUsed="0"/>
+    <w:lsdException w:name="Colorful Shading Accent 4" w:semiHidden="0" w:uiPriority="71" w:unhideWhenUsed="0"/>
+    <w:lsdException w:name="Colorful List Accent 4" w:semiHidden="0" w:uiPriority="72" w:unhideWhenUsed="0"/>
+    <w:lsdException w:name="Colorful Grid Accent 4" w:semiHidden="0" w:uiPriority="73" w:unhideWhenUsed="0"/>
+    <w:lsdException w:name="Light Shading Accent 5" w:semiHidden="0" w:uiPriority="60" w:unhideWhenUsed="0"/>
+    <w:lsdException w:name="Light List Accent 5" w:semiHidden="0" w:uiPriority="61" w:unhideWhenUsed="0"/>
+    <w:lsdException w:name="Light Grid Accent 5" w:semiHidden="0" w:uiPriority="62" w:unhideWhenUsed="0"/>
+    <w:lsdException w:name="Medium Shading 1 Accent 5" w:semiHidden="0" w:uiPriority="63" w:unhideWhenUsed="0"/>
+    <w:lsdException w:name="Medium Shading 2 Accent 5" w:semiHidden="0" w:uiPriority="64" w:unhideWhenUsed="0"/>
+    <w:lsdException w:name="Medium List 1 Accent 5" w:semiHidden="0" w:uiPriority="65" w:unhideWhenUsed="0"/>
+    <w:lsdException w:name="Medium List 2 Accent 5" w:semiHidden="0" w:uiPriority="66" w:unhideWhenUsed="0"/>
+    <w:lsdException w:name="Medium Grid 1 Accent 5" w:semiHidden="0" w:uiPriority="67" w:unhideWhenUsed="0"/>
+    <w:lsdException w:name="Medium Grid 2 Accent 5" w:semiHidden="0" w:uiPriority="68" w:unhideWhenUsed="0"/>
+    <w:lsdException w:name="Medium Grid 3 Accent 5" w:semiHidden="0" w:uiPriority="69" w:unhideWhenUsed="0"/>
+    <w:lsdException w:name="Dark List Accent 5" w:semiHidden="0" w:uiPriority="70" w:unhideWhenUsed="0"/>
+    <w:lsdException w:name="Colorful Shading Accent 5" w:semiHidden="0" w:uiPriority="71" w:unhideWhenUsed="0"/>
+    <w:lsdException w:name="Colorful List Accent 5" w:semiHidden="0" w:uiPriority="72" w:unhideWhenUsed="0"/>
+    <w:lsdException w:name="Colorful Grid Accent 5" w:semiHidden="0" w:uiPriority="73" w:unhideWhenUsed="0"/>
+    <w:lsdException w:name="Light Shading Accent 6" w:semiHidden="0" w:uiPriority="60" w:unhideWhenUsed="0"/>
+    <w:lsdException w:name="Light List Accent 6" w:semiHidden="0" w:uiPriority="61" w:unhideWhenUsed="0"/>
+    <w:lsdException w:name="Light Grid Accent 6" w:semiHidden="0" w:uiPriority="62" w:unhideWhenUsed="0"/>
+    <w:lsdException w:name="Medium Shading 1 Accent 6" w:semiHidden="0" w:uiPriority="63" w:unhideWhenUsed="0"/>
+    <w:lsdException w:name="Medium Shading 2 Accent 6" w:semiHidden="0" w:uiPriority="64" w:unhideWhenUsed="0"/>
+    <w:lsdException w:name="Medium List 1 Accent 6" w:semiHidden="0" w:uiPriority="65" w:unhideWhenUsed="0"/>
+    <w:lsdException w:name="Medium List 2 Accent 6" w:semiHidden="0" w:uiPriority="66" w:unhideWhenUsed="0"/>
+    <w:lsdException w:name="Medium Grid 1 Accent 6" w:semiHidden="0" w:uiPriority="67" w:unhideWhenUsed="0"/>
+    <w:lsdException w:name="Medium Grid 2 Accent 6" w:semiHidden="0" w:uiPriority="68" w:unhideWhenUsed="0"/>
+    <w:lsdException w:name="Medium Grid 3 Accent 6" w:semiHidden="0" w:uiPriority="69" w:unhideWhenUsed="0"/>
+    <w:lsdException w:name="Dark List Accent 6" w:semiHidden="0" w:uiPriority="70" w:unhideWhenUsed="0"/>
+    <w:lsdException w:name="Colorful Shading Accent 6" w:semiHidden="0" w:uiPriority="71" w:unhideWhenUsed="0"/>
+    <w:lsdException w:name="Colorful List Accent 6" w:semiHidden="0" w:uiPriority="72" w:unhideWhenUsed="0"/>
+    <w:lsdException w:name="Colorful Grid Accent 6" w:semiHidden="0" w:uiPriority="73" w:unhideWhenUsed="0"/>
+    <w:lsdException w:name="Subtle Emphasis" w:semiHidden="0" w:uiPriority="19" w:unhideWhenUsed="0" w:qFormat="1"/>
+    <w:lsdException w:name="Intense Emphasis" w:semiHidden="0" w:uiPriority="21" w:unhideWhenUsed="0" w:qFormat="1"/>
+    <w:lsdException w:name="Subtle Reference" w:semiHidden="0" w:uiPriority="31" w:unhideWhenUsed="0" w:qFormat="1"/>
+    <w:lsdException w:name="Intense Reference" w:semiHidden="0" w:uiPriority="32" w:unhideWhenUsed="0" w:qFormat="1"/>
+    <w:lsdException w:name="Book Title" w:semiHidden="0" w:uiPriority="33" w:unhideWhenUsed="0" w:qFormat="1"/>
+    <w:lsdException w:name="Bibliography" w:uiPriority="37"/>
+    <w:lsdException w:name="TOC Heading" w:uiPriority="39" w:qFormat="1"/>
+  </w:latentStyles>
+  <w:style w:type="paragraph" w:default="1" w:styleId="Normal">
+    <w:name w:val="Normal"/>
+  </w:style>
+  <w:style w:type="paragraph" w:styleId="Ttulo1">
+    <w:name w:val="heading 1"/>
+    <w:basedOn w:val="Normal"/>
+    <w:next w:val="Normal"/>
+    <w:pPr>
+      <w:keepNext/>
+      <w:keepLines/>
+      <w:spacing w:before="480" w:after="120"/>
+      <w:contextualSpacing/>
+      <w:outlineLvl w:val="0"/>
+    </w:pPr>
+    <w:rPr>
+      <w:b/>
+      <w:sz w:val="36"/>
+      <w:szCs w:val="36"/>
+    </w:rPr>
+  </w:style>
+  <w:style w:type="paragraph" w:styleId="Ttulo2">
+    <w:name w:val="heading 2"/>
+    <w:basedOn w:val="Normal"/>
+    <w:next w:val="Normal"/>
+    <w:pPr>
+      <w:keepNext/>
+      <w:keepLines/>
+      <w:spacing w:before="360" w:after="80"/>
+      <w:contextualSpacing/>
+      <w:outlineLvl w:val="1"/>
+    </w:pPr>
+    <w:rPr>
+      <w:b/>
+      <w:sz w:val="28"/>
+      <w:szCs w:val="28"/>
+    </w:rPr>
+  </w:style>
+  <w:style w:type="paragraph" w:styleId="Ttulo3">
+    <w:name w:val="heading 3"/>
+    <w:basedOn w:val="Normal"/>
+    <w:next w:val="Normal"/>
+    <w:pPr>
+      <w:keepNext/>
+      <w:keepLines/>
+      <w:spacing w:before="280" w:after="80"/>
+      <w:contextualSpacing/>
+      <w:outlineLvl w:val="2"/>
+    </w:pPr>
+    <w:rPr>
+      <w:b/>
+      <w:color w:val="666666"/>
+      <w:sz w:val="24"/>
+      <w:szCs w:val="24"/>
+    </w:rPr>
+  </w:style>
+  <w:style w:type="paragraph" w:styleId="Ttulo4">
+    <w:name w:val="heading 4"/>
+    <w:basedOn w:val="Normal"/>
+    <w:next w:val="Normal"/>
+    <w:pPr>
+      <w:keepNext/>
+      <w:keepLines/>
+      <w:spacing w:before="240" w:after="40"/>
+      <w:contextualSpacing/>
+      <w:outlineLvl w:val="3"/>
+    </w:pPr>
+    <w:rPr>
+      <w:i/>
+      <w:color w:val="666666"/>
+    </w:rPr>
+  </w:style>
+  <w:style w:type="paragraph" w:styleId="Ttulo5">
+    <w:name w:val="heading 5"/>
+    <w:basedOn w:val="Normal"/>
+    <w:next w:val="Normal"/>
+    <w:pPr>
+      <w:keepNext/>
+      <w:keepLines/>
+      <w:spacing w:before="220" w:after="40"/>
+      <w:contextualSpacing/>
+      <w:outlineLvl w:val="4"/>
+    </w:pPr>
+    <w:rPr>
+      <w:b/>
+      <w:color w:val="666666"/>
+      <w:sz w:val="20"/>
+      <w:szCs w:val="20"/>
+    </w:rPr>
+  </w:style>
+  <w:style w:type="paragraph" w:styleId="Ttulo6">
+    <w:name w:val="heading 6"/>
+    <w:basedOn w:val="Normal"/>
+    <w:next w:val="Normal"/>
+    <w:pPr>
+      <w:keepNext/>
+      <w:keepLines/>
+      <w:spacing w:before="200" w:after="40"/>
+      <w:contextualSpacing/>
+      <w:outlineLvl w:val="5"/>
+    </w:pPr>
+    <w:rPr>
+      <w:i/>
+      <w:color w:val="666666"/>
+      <w:sz w:val="20"/>
+      <w:szCs w:val="20"/>
+    </w:rPr>
+  </w:style>
+  <w:style w:type="character" w:default="1" w:styleId="Fuentedeprrafopredeter">
+    <w:name w:val="Default Paragraph Font"/>
+    <w:uiPriority w:val="1"/>
+    <w:semiHidden/>
+    <w:unhideWhenUsed/>
+  </w:style>
+  <w:style w:type="table" w:default="1" w:styleId="Tablanormal">
+    <w:name w:val="Normal Table"/>
+    <w:uiPriority w:val="99"/>
+    <w:semiHidden/>
+    <w:unhideWhenUsed/>
+    <w:tblPr>
+      <w:tblInd w:w="0" w:type="dxa"/>
+      <w:tblCellMar>
+        <w:top w:w="0" w:type="dxa"/>
+        <w:left w:w="108" w:type="dxa"/>
+        <w:bottom w:w="0" w:type="dxa"/>
+        <w:right w:w="108" w:type="dxa"/>
+      </w:tblCellMar>
+    </w:tblPr>
+  </w:style>
+  <w:style w:type="numbering" w:default="1" w:styleId="Sinlista">
+    <w:name w:val="No List"/>
+    <w:uiPriority w:val="99"/>
+    <w:semiHidden/>
+    <w:unhideWhenUsed/>
+  </w:style>
+  <w:style w:type="table" w:customStyle="1" w:styleId="TableNormal">
+    <w:name w:val="Table Normal"/>
+    <w:tblPr>
+      <w:tblCellMar>
+        <w:top w:w="0" w:type="dxa"/>
+        <w:left w:w="0" w:type="dxa"/>
+        <w:bottom w:w="0" w:type="dxa"/>
+        <w:right w:w="0" w:type="dxa"/>
+      </w:tblCellMar>
+    </w:tblPr>
+  </w:style>
+  <w:style w:type="paragraph" w:styleId="Ttulo">
+    <w:name w:val="Title"/>
+    <w:basedOn w:val="Normal"/>
+    <w:next w:val="Normal"/>
+    <w:pPr>
+      <w:keepNext/>
+      <w:keepLines/>
+      <w:spacing w:before="480" w:after="120"/>
+      <w:contextualSpacing/>
+    </w:pPr>
+    <w:rPr>
+      <w:b/>
+      <w:sz w:val="72"/>
+      <w:szCs w:val="72"/>
+    </w:rPr>
+  </w:style>
+  <w:style w:type="paragraph" w:styleId="Subttulo">
+    <w:name w:val="Subtitle"/>
+    <w:basedOn w:val="Normal"/>
+    <w:next w:val="Normal"/>
+    <w:pPr>
+      <w:keepNext/>
+      <w:keepLines/>
+      <w:spacing w:before="360" w:after="80"/>
+      <w:contextualSpacing/>
+    </w:pPr>
+    <w:rPr>
+      <w:rFonts w:ascii="Georgia" w:eastAsia="Georgia" w:hAnsi="Georgia" w:cs="Georgia"/>
+      <w:i/>
+      <w:color w:val="666666"/>
+      <w:sz w:val="48"/>
+      <w:szCs w:val="48"/>
+    </w:rPr>
+  </w:style>
+  <w:style w:type="table" w:customStyle="1" w:styleId="a">
+    <w:basedOn w:val="TableNormal"/>
+    <w:tblPr>
+      <w:tblStyleRowBandSize w:val="1"/>
+      <w:tblStyleColBandSize w:val="1"/>
+      <w:tblCellMar>
+        <w:top w:w="0" w:type="dxa"/>
+        <w:left w:w="0" w:type="dxa"/>
+        <w:bottom w:w="0" w:type="dxa"/>
+        <w:right w:w="0" w:type="dxa"/>
+      </w:tblCellMar>
+    </w:tblPr>
+  </w:style>
+  <w:style w:type="table" w:customStyle="1" w:styleId="a0">
+    <w:basedOn w:val="TableNormal"/>
+    <w:tblPr>
+      <w:tblStyleRowBandSize w:val="1"/>
+      <w:tblStyleColBandSize w:val="1"/>
+      <w:tblCellMar>
+        <w:top w:w="0" w:type="dxa"/>
+        <w:left w:w="0" w:type="dxa"/>
+        <w:bottom w:w="0" w:type="dxa"/>
+        <w:right w:w="0" w:type="dxa"/>
+      </w:tblCellMar>
+    </w:tblPr>
+  </w:style>
+  <w:style w:type="table" w:customStyle="1" w:styleId="a1">
+    <w:basedOn w:val="TableNormal"/>
+    <w:tblPr>
+      <w:tblStyleRowBandSize w:val="1"/>
+      <w:tblStyleColBandSize w:val="1"/>
+      <w:tblCellMar>
+        <w:top w:w="0" w:type="dxa"/>
+        <w:left w:w="0" w:type="dxa"/>
+        <w:bottom w:w="0" w:type="dxa"/>
+        <w:right w:w="0" w:type="dxa"/>
+      </w:tblCellMar>
     </w:tblPr>
   </w:style>
   <w:style w:type="paragraph" w:styleId="Encabezado">
@@ -2123,7 +3018,7 @@
   <a:extraClrSchemeLst/>
   <a:extLst>
     <a:ext uri="{05A4C25C-085E-4340-85A3-A5531E510DB2}">
-      <thm15:themeFamily xmlns:thm15="http://schemas.microsoft.com/office/thememl/2012/main" name="Office Theme" id="{62F939B6-93AF-4DB8-9C6B-D6C7DFDC589F}" vid="{4A3C46E8-61CC-4603-A589-7422A47A8E4A}"/>
+      <thm15:themeFamily xmlns:thm15="http://schemas.microsoft.com/office/thememl/2012/main" xmlns="" name="Office Theme" id="{62F939B6-93AF-4DB8-9C6B-D6C7DFDC589F}" vid="{4A3C46E8-61CC-4603-A589-7422A47A8E4A}"/>
     </a:ext>
   </a:extLst>
 </a:theme>

</xml_diff>